<commit_message>
reste qq ptits trucs partie 2
</commit_message>
<xml_diff>
--- a/Labo1/Question 2.docx
+++ b/Labo1/Question 2.docx
@@ -3,227 +3,7 @@
 <w:document xmlns:wpc="http://schemas.microsoft.com/office/word/2010/wordprocessingCanvas" xmlns:cx="http://schemas.microsoft.com/office/drawing/2014/chartex" xmlns:cx1="http://schemas.microsoft.com/office/drawing/2015/9/8/chartex" xmlns:cx2="http://schemas.microsoft.com/office/drawing/2015/10/21/chartex" xmlns:cx3="http://schemas.microsoft.com/office/drawing/2016/5/9/chartex" xmlns:cx4="http://schemas.microsoft.com/office/drawing/2016/5/10/chartex" xmlns:cx5="http://schemas.microsoft.com/office/drawing/2016/5/11/chartex" xmlns:cx6="http://schemas.microsoft.com/office/drawing/2016/5/12/chartex" xmlns:cx7="http://schemas.microsoft.com/office/drawing/2016/5/13/chartex" xmlns:cx8="http://schemas.microsoft.com/office/drawing/2016/5/14/chartex" xmlns:mc="http://schemas.openxmlformats.org/markup-compatibility/2006" xmlns:aink="http://schemas.microsoft.com/office/drawing/2016/ink" xmlns:am3d="http://schemas.microsoft.com/office/drawing/2017/model3d" xmlns:o="urn:schemas-microsoft-com:office:office" xmlns:r="http://schemas.openxmlformats.org/officeDocument/2006/relationships" xmlns:m="http://schemas.openxmlformats.org/officeDocument/2006/math" xmlns:v="urn:schemas-microsoft-com:vml" xmlns:wp14="http://schemas.microsoft.com/office/word/2010/wordprocessingDrawing" xmlns:wp="http://schemas.openxmlformats.org/drawingml/2006/wordprocessingDrawing" xmlns:w10="urn:schemas-microsoft-com:office:word" xmlns:w="http://schemas.openxmlformats.org/wordprocessingml/2006/main" xmlns:w14="http://schemas.microsoft.com/office/word/2010/wordml" xmlns:w15="http://schemas.microsoft.com/office/word/2012/wordml" xmlns:w16cex="http://schemas.microsoft.com/office/word/2018/wordml/cex" xmlns:w16cid="http://schemas.microsoft.com/office/word/2016/wordml/cid" xmlns:w16="http://schemas.microsoft.com/office/word/2018/wordml" xmlns:w16sdtdh="http://schemas.microsoft.com/office/word/2020/wordml/sdtdatahash" xmlns:w16se="http://schemas.microsoft.com/office/word/2015/wordml/symex" xmlns:wpg="http://schemas.microsoft.com/office/word/2010/wordprocessingGroup" xmlns:wpi="http://schemas.microsoft.com/office/word/2010/wordprocessingInk" xmlns:wne="http://schemas.microsoft.com/office/word/2006/wordml" xmlns:wps="http://schemas.microsoft.com/office/word/2010/wordprocessingShape" mc:Ignorable="w14 w15 w16se w16cid w16 w16cex w16sdtdh wp14">
   <w:body>
     <w:p>
-      <w:pPr>
-        <w:rPr>
-          <w:b/>
-          <w:bCs/>
-          <w:u w:val="single"/>
-        </w:rPr>
-      </w:pPr>
-      <w:r>
-        <w:rPr>
-          <w:b/>
-          <w:bCs/>
-          <w:u w:val="single"/>
-        </w:rPr>
-        <w:t>Fonctionalité :</w:t>
-      </w:r>
-    </w:p>
-    <w:p>
-      <w:r>
-        <w:t>Complétude :</w:t>
-      </w:r>
-      <w:r>
-        <w:t xml:space="preserve"> </w:t>
-      </w:r>
-      <w:r>
-        <w:t>Nous pouvons voir dans les méthodes de la classe MainActivityTest que les entrées sont remises à celles par défaut lorsque l’utilisateur modifie un champ et appuie ensuite sur back. Nous pouvons aussi rajouté un test unitaire très simple. Nous voyons dans le fichier renameItemDialong que si l</w:t>
-      </w:r>
-      <w:r>
-        <w:t>’entrée de l’utilisateur est vide, nous devons la remettre à celle par défaut. Il faudrait tout simplement simuler une entrée vide.</w:t>
-      </w:r>
-    </w:p>
-    <w:p>
-      <w:r>
-        <w:drawing>
-          <wp:inline distT="0" distB="0" distL="0" distR="0" wp14:anchorId="624B36FB" wp14:editId="687B3B76">
-            <wp:extent cx="5943600" cy="177800"/>
-            <wp:effectExtent l="0" t="0" r="0" b="0"/>
-            <wp:docPr id="2" name="Image 2"/>
-            <wp:cNvGraphicFramePr>
-              <a:graphicFrameLocks xmlns:a="http://schemas.openxmlformats.org/drawingml/2006/main" noChangeAspect="1"/>
-            </wp:cNvGraphicFramePr>
-            <a:graphic xmlns:a="http://schemas.openxmlformats.org/drawingml/2006/main">
-              <a:graphicData uri="http://schemas.openxmlformats.org/drawingml/2006/picture">
-                <pic:pic xmlns:pic="http://schemas.openxmlformats.org/drawingml/2006/picture">
-                  <pic:nvPicPr>
-                    <pic:cNvPr id="1" name=""/>
-                    <pic:cNvPicPr/>
-                  </pic:nvPicPr>
-                  <pic:blipFill>
-                    <a:blip r:embed="rId5"/>
-                    <a:stretch>
-                      <a:fillRect/>
-                    </a:stretch>
-                  </pic:blipFill>
-                  <pic:spPr>
-                    <a:xfrm>
-                      <a:off x="0" y="0"/>
-                      <a:ext cx="5943600" cy="177800"/>
-                    </a:xfrm>
-                    <a:prstGeom prst="rect">
-                      <a:avLst/>
-                    </a:prstGeom>
-                  </pic:spPr>
-                </pic:pic>
-              </a:graphicData>
-            </a:graphic>
-          </wp:inline>
-        </w:drawing>
-      </w:r>
-    </w:p>
-    <w:p>
-      <w:r>
-        <w:t>Conformité :</w:t>
-      </w:r>
-      <w:r>
-        <w:t xml:space="preserve"> Nous pouvons voir que les méthodes de la classe URLCheckerTest s’assurent toutes que les url entrés sont juste. Ainsi, lorsque un URL est entré, on peut voir qu’il respecte les exigences. </w:t>
-      </w:r>
-    </w:p>
-    <w:p>
-      <w:r>
-        <w:t>Précision :</w:t>
-      </w:r>
-      <w:r>
-        <w:t xml:space="preserve"> </w:t>
-      </w:r>
-      <w:r>
-        <w:t>À l’aide des tests testComboFilter et testMinimalDurationFilter, nous pouvons nous assurer que les champs entrés par l’utilisateur sont acceptés. En effet, avec le premier test, il ne peut pas entrer un mot qui est refusé et il doit entrer au moins un mot accepté. Ensuite, avec le second, on confirme que la durée du filtre est plus grande que la durée minimale.</w:t>
-      </w:r>
-    </w:p>
-    <w:p>
-      <w:pPr>
-        <w:rPr>
-          <w:b/>
-          <w:bCs/>
-          <w:u w:val="single"/>
-        </w:rPr>
-      </w:pPr>
-      <w:r>
-        <w:rPr>
-          <w:b/>
-          <w:bCs/>
-          <w:u w:val="single"/>
-        </w:rPr>
-        <w:t>Fiabilité :</w:t>
-      </w:r>
-    </w:p>
-    <w:p>
-      <w:r>
-        <w:t>Disponibilité :</w:t>
-      </w:r>
-      <w:r>
-        <w:t xml:space="preserve"> </w:t>
-      </w:r>
-    </w:p>
-    <w:p>
-      <w:r>
-        <w:t>Tolérance aux pannes</w:t>
-      </w:r>
-      <w:r>
-        <w:t> :</w:t>
-      </w:r>
-      <w:r>
-        <w:t xml:space="preserve"> Nous pouvons voir le </w:t>
-      </w:r>
-      <w:r>
-        <w:t xml:space="preserve">test </w:t>
-      </w:r>
-      <w:r>
-        <w:t xml:space="preserve">test404 qui s’assure lui que lors d’une panne de connection, </w:t>
-      </w:r>
-      <w:r>
-        <w:t xml:space="preserve">que </w:t>
-      </w:r>
-      <w:r>
-        <w:t xml:space="preserve">les fonctionalités du système qui </w:t>
-      </w:r>
-      <w:r>
-        <w:t>n’en demandent pas une fonctionnent encore. Par exemple, les éléments téléchargés fonctionnent encore.</w:t>
-      </w:r>
-    </w:p>
-    <w:p>
-      <w:r>
-        <w:t>Récupérabilité :</w:t>
-      </w:r>
-      <w:r>
-        <w:t xml:space="preserve"> </w:t>
-      </w:r>
-      <w:r>
-        <w:t>Une multitude de tests sont fait sur la base de données que ce soit pour envoyer ou recevoir des données. Ces tests sont situés dans DbReaderTest et DbWriterTest. Ainsi, si l’application crash, les données seront tout-de-même récupérables vu qu’elles se retrouvent sur la base de données.</w:t>
-      </w:r>
-    </w:p>
-    <w:p>
-      <w:pPr>
-        <w:rPr>
-          <w:b/>
-          <w:bCs/>
-          <w:u w:val="single"/>
-        </w:rPr>
-      </w:pPr>
-      <w:r>
-        <w:rPr>
-          <w:b/>
-          <w:bCs/>
-          <w:u w:val="single"/>
-        </w:rPr>
-        <w:t>Maintenabilité :</w:t>
-      </w:r>
-    </w:p>
-    <w:p>
-      <w:r>
-        <w:t>Modifiabilité</w:t>
-      </w:r>
-      <w:r>
-        <w:t xml:space="preserve"> : </w:t>
-      </w:r>
-      <w:r>
-        <w:t xml:space="preserve">On peut voir que les système est facilement modifiable, par exemple le test </w:t>
-      </w:r>
-      <w:r>
-        <w:t xml:space="preserve">testUploadSubscription </w:t>
-      </w:r>
-      <w:r>
-        <w:t xml:space="preserve">et </w:t>
-      </w:r>
-      <w:r>
-        <w:t>testUploadSubscription</w:t>
-      </w:r>
-      <w:r>
-        <w:t>2 sont des tests très similaires. Nous n’avons qu’ajouté un élément de plus, nous pouvons donc extrapoler que nous pouvons faire ça pour un nombre infini d’éléments.</w:t>
-      </w:r>
-      <w:r>
-        <w:t xml:space="preserve"> </w:t>
-      </w:r>
-    </w:p>
-    <w:p>
-      <w:r>
-        <w:t>Testabilité</w:t>
-      </w:r>
-      <w:r>
-        <w:t> : Nous pouvons voir que tous les tests sont fait dans des fragments individuels. Cela confirme donc que toutes les composantes de l’applications peuvent être testées individuellement.</w:t>
-      </w:r>
-    </w:p>
-    <w:p>
-      <w:r>
-        <w:t>Réutilisabilité</w:t>
-      </w:r>
-      <w:r>
-        <w:t xml:space="preserve"> : </w:t>
-      </w:r>
-      <w:r>
-        <w:t>Les tests testShareDiaologDsiplayed et testShareDialogCancelButton sont des tests qu’on réutilise un peu partout dans l’application.</w:t>
-      </w:r>
-      <w:r>
-        <w:t xml:space="preserve"> En effet ces tests s’assurent que les boites de dialogues fonctionnent bien. Les boites de dialogues sont dans la majorités des vues de l’application et on réutilise toujours le même composant.</w:t>
-      </w:r>
-      <w:r>
-        <w:br w:type="page"/>
-      </w:r>
-    </w:p>
-    <w:p>
-      <w:r>
-        <w:lastRenderedPageBreak/>
+      <w:r>
         <w:t>Tests :</w:t>
       </w:r>
     </w:p>
@@ -263,8 +43,6 @@
           <w:lang w:eastAsia="fr-CA"/>
         </w:rPr>
       </w:pPr>
-      <w:proofErr w:type="spellStart"/>
-      <w:proofErr w:type="gramStart"/>
       <w:r>
         <w:rPr>
           <w:rFonts w:ascii="Courier New" w:eastAsia="Times New Roman" w:hAnsi="Courier New" w:cs="Courier New"/>
@@ -276,8 +54,6 @@
         </w:rPr>
         <w:t>testShareDialogDisplayed</w:t>
       </w:r>
-      <w:proofErr w:type="spellEnd"/>
-      <w:proofErr w:type="gramEnd"/>
       <w:r>
         <w:rPr>
           <w:rFonts w:ascii="Courier New" w:eastAsia="Times New Roman" w:hAnsi="Courier New" w:cs="Courier New"/>
@@ -287,55 +63,7 @@
           <w:szCs w:val="20"/>
           <w:lang w:eastAsia="fr-CA"/>
         </w:rPr>
-        <w:t xml:space="preserve"> : Clique sur </w:t>
-      </w:r>
-      <w:proofErr w:type="spellStart"/>
-      <w:r>
-        <w:rPr>
-          <w:rFonts w:ascii="Courier New" w:eastAsia="Times New Roman" w:hAnsi="Courier New" w:cs="Courier New"/>
-          <w:noProof w:val="0"/>
-          <w:color w:val="A9B7C6"/>
-          <w:sz w:val="20"/>
-          <w:szCs w:val="20"/>
-          <w:lang w:eastAsia="fr-CA"/>
-        </w:rPr>
-        <w:t>share</w:t>
-      </w:r>
-      <w:proofErr w:type="spellEnd"/>
-      <w:r>
-        <w:rPr>
-          <w:rFonts w:ascii="Courier New" w:eastAsia="Times New Roman" w:hAnsi="Courier New" w:cs="Courier New"/>
-          <w:noProof w:val="0"/>
-          <w:color w:val="A9B7C6"/>
-          <w:sz w:val="20"/>
-          <w:szCs w:val="20"/>
-          <w:lang w:eastAsia="fr-CA"/>
-        </w:rPr>
-        <w:t xml:space="preserve"> le </w:t>
-      </w:r>
-      <w:proofErr w:type="spellStart"/>
-      <w:r>
-        <w:rPr>
-          <w:rFonts w:ascii="Courier New" w:eastAsia="Times New Roman" w:hAnsi="Courier New" w:cs="Courier New"/>
-          <w:noProof w:val="0"/>
-          <w:color w:val="A9B7C6"/>
-          <w:sz w:val="20"/>
-          <w:szCs w:val="20"/>
-          <w:lang w:eastAsia="fr-CA"/>
-        </w:rPr>
-        <w:t>dialog</w:t>
-      </w:r>
-      <w:proofErr w:type="spellEnd"/>
-      <w:r>
-        <w:rPr>
-          <w:rFonts w:ascii="Courier New" w:eastAsia="Times New Roman" w:hAnsi="Courier New" w:cs="Courier New"/>
-          <w:noProof w:val="0"/>
-          <w:color w:val="A9B7C6"/>
-          <w:sz w:val="20"/>
-          <w:szCs w:val="20"/>
-          <w:lang w:eastAsia="fr-CA"/>
-        </w:rPr>
-        <w:t xml:space="preserve"> ouvre</w:t>
+        <w:t> : Clique sur share le dialog ouvre</w:t>
       </w:r>
     </w:p>
     <w:p>
@@ -346,21 +74,11 @@
           <w:color w:val="FFC66D"/>
         </w:rPr>
       </w:pPr>
-      <w:proofErr w:type="spellStart"/>
-      <w:proofErr w:type="gramStart"/>
       <w:r>
         <w:rPr>
           <w:color w:val="FFC66D"/>
         </w:rPr>
-        <w:t>testShareDialogCancelButton</w:t>
-      </w:r>
-      <w:proofErr w:type="spellEnd"/>
-      <w:proofErr w:type="gramEnd"/>
-      <w:r>
-        <w:rPr>
-          <w:color w:val="FFC66D"/>
-        </w:rPr>
-        <w:t> : scroll and clique affiche ce que scroll and click doit afficher</w:t>
+        <w:t>testShareDialogCancelButton : scroll and clique affiche ce que scroll and click doit afficher</w:t>
       </w:r>
     </w:p>
     <w:p>
@@ -376,58 +94,12 @@
           <w:color w:val="FFC66D"/>
         </w:rPr>
       </w:pPr>
-      <w:proofErr w:type="spellStart"/>
-      <w:proofErr w:type="gramStart"/>
       <w:r>
         <w:rPr>
           <w:color w:val="FFC66D"/>
         </w:rPr>
-        <w:t>testUploadSubscription</w:t>
-      </w:r>
-      <w:proofErr w:type="spellEnd"/>
-      <w:proofErr w:type="gramEnd"/>
-      <w:r>
-        <w:rPr>
-          <w:color w:val="FFC66D"/>
-        </w:rPr>
-        <w:t xml:space="preserve"> : </w:t>
-      </w:r>
-      <w:proofErr w:type="spellStart"/>
-      <w:r>
-        <w:rPr>
-          <w:color w:val="FFC66D"/>
-        </w:rPr>
-        <w:t>sassure</w:t>
-      </w:r>
-      <w:proofErr w:type="spellEnd"/>
-      <w:r>
-        <w:rPr>
-          <w:color w:val="FFC66D"/>
-        </w:rPr>
-        <w:t xml:space="preserve"> que la </w:t>
-      </w:r>
-      <w:proofErr w:type="spellStart"/>
-      <w:r>
-        <w:rPr>
-          <w:color w:val="FFC66D"/>
-        </w:rPr>
-        <w:t>subscription</w:t>
-      </w:r>
-      <w:proofErr w:type="spellEnd"/>
-      <w:r>
-        <w:rPr>
-          <w:color w:val="FFC66D"/>
-        </w:rPr>
-        <w:t xml:space="preserve"> est </w:t>
-      </w:r>
-      <w:proofErr w:type="spellStart"/>
-      <w:r>
-        <w:rPr>
-          <w:color w:val="FFC66D"/>
-        </w:rPr>
-        <w:t>uploaded</w:t>
-      </w:r>
-      <w:proofErr w:type="spellEnd"/>
+        <w:t>testUploadSubscription : sassure que la subscription est uploaded</w:t>
+      </w:r>
     </w:p>
     <w:p>
       <w:pPr>
@@ -437,56 +109,12 @@
           <w:color w:val="FFC66D"/>
         </w:rPr>
       </w:pPr>
-      <w:proofErr w:type="gramStart"/>
       <w:r>
         <w:rPr>
           <w:color w:val="FFC66D"/>
         </w:rPr>
-        <w:t>testUploadSubscription</w:t>
-      </w:r>
-      <w:proofErr w:type="gramEnd"/>
-      <w:r>
-        <w:rPr>
-          <w:color w:val="FFC66D"/>
-        </w:rPr>
-        <w:t xml:space="preserve">2 : </w:t>
-      </w:r>
-      <w:proofErr w:type="spellStart"/>
-      <w:r>
-        <w:rPr>
-          <w:color w:val="FFC66D"/>
-        </w:rPr>
-        <w:t>sassure</w:t>
-      </w:r>
-      <w:proofErr w:type="spellEnd"/>
-      <w:r>
-        <w:rPr>
-          <w:color w:val="FFC66D"/>
-        </w:rPr>
-        <w:t xml:space="preserve"> que 2 </w:t>
-      </w:r>
-      <w:proofErr w:type="spellStart"/>
-      <w:r>
-        <w:rPr>
-          <w:color w:val="FFC66D"/>
-        </w:rPr>
-        <w:t>subscritpions</w:t>
-      </w:r>
-      <w:proofErr w:type="spellEnd"/>
-      <w:r>
-        <w:rPr>
-          <w:color w:val="FFC66D"/>
-        </w:rPr>
-        <w:t xml:space="preserve"> sont </w:t>
-      </w:r>
-      <w:proofErr w:type="spellStart"/>
-      <w:r>
-        <w:rPr>
-          <w:color w:val="FFC66D"/>
-        </w:rPr>
-        <w:t>uploaded</w:t>
-      </w:r>
-      <w:proofErr w:type="spellEnd"/>
+        <w:t>testUploadSubscription2 : sassure que 2 subscritpions sont uploaded</w:t>
+      </w:r>
     </w:p>
     <w:p>
       <w:pPr>
@@ -496,16 +124,12 @@
           <w:color w:val="A9B7C6"/>
         </w:rPr>
       </w:pPr>
-      <w:proofErr w:type="spellStart"/>
-      <w:proofErr w:type="gramStart"/>
       <w:r>
         <w:rPr>
           <w:color w:val="FFC66D"/>
         </w:rPr>
         <w:t>testUploadChanges</w:t>
       </w:r>
-      <w:proofErr w:type="spellEnd"/>
-      <w:proofErr w:type="gramEnd"/>
       <w:r>
         <w:rPr>
           <w:color w:val="A9B7C6"/>
@@ -516,21 +140,7 @@
         <w:rPr>
           <w:color w:val="A9B7C6"/>
         </w:rPr>
-        <w:t xml:space="preserve">s’assurer que les </w:t>
-      </w:r>
-      <w:proofErr w:type="spellStart"/>
-      <w:r>
-        <w:rPr>
-          <w:color w:val="A9B7C6"/>
-        </w:rPr>
-        <w:t>subscriptions</w:t>
-      </w:r>
-      <w:proofErr w:type="spellEnd"/>
-      <w:r>
-        <w:rPr>
-          <w:color w:val="A9B7C6"/>
-        </w:rPr>
-        <w:t xml:space="preserve"> ont changé</w:t>
+        <w:t>s’assurer que les subscriptions ont changé</w:t>
       </w:r>
     </w:p>
     <w:p>
@@ -541,30 +151,18 @@
           <w:color w:val="A9B7C6"/>
         </w:rPr>
       </w:pPr>
-      <w:proofErr w:type="spellStart"/>
-      <w:proofErr w:type="gramStart"/>
       <w:r>
         <w:rPr>
           <w:color w:val="FFC66D"/>
         </w:rPr>
         <w:t>testGetSubscriptionChanges</w:t>
       </w:r>
-      <w:proofErr w:type="spellEnd"/>
-      <w:proofErr w:type="gramEnd"/>
       <w:r>
         <w:rPr>
           <w:color w:val="A9B7C6"/>
         </w:rPr>
-        <w:t xml:space="preserve"> : avoir les changement des </w:t>
-      </w:r>
-      <w:proofErr w:type="spellStart"/>
-      <w:r>
-        <w:rPr>
-          <w:color w:val="A9B7C6"/>
-        </w:rPr>
-        <w:t>uploads</w:t>
-      </w:r>
-      <w:proofErr w:type="spellEnd"/>
+        <w:t> : avoir les changement des uploads</w:t>
+      </w:r>
     </w:p>
     <w:p>
       <w:pPr>
@@ -594,7 +192,7 @@
                     <pic:cNvPicPr/>
                   </pic:nvPicPr>
                   <pic:blipFill>
-                    <a:blip r:embed="rId6"/>
+                    <a:blip r:embed="rId5"/>
                     <a:stretch>
                       <a:fillRect/>
                     </a:stretch>
@@ -669,17 +267,17 @@
         <w:tblLook w:val="04A0" w:firstRow="1" w:lastRow="0" w:firstColumn="1" w:lastColumn="0" w:noHBand="0" w:noVBand="1"/>
       </w:tblPr>
       <w:tblGrid>
-        <w:gridCol w:w="1552"/>
-        <w:gridCol w:w="1542"/>
-        <w:gridCol w:w="1502"/>
-        <w:gridCol w:w="1517"/>
+        <w:gridCol w:w="1511"/>
+        <w:gridCol w:w="1745"/>
+        <w:gridCol w:w="1863"/>
+        <w:gridCol w:w="1305"/>
         <w:gridCol w:w="1724"/>
-        <w:gridCol w:w="1513"/>
+        <w:gridCol w:w="1202"/>
       </w:tblGrid>
       <w:tr>
         <w:tc>
           <w:tcPr>
-            <w:tcW w:w="1558" w:type="dxa"/>
+            <w:tcW w:w="1511" w:type="dxa"/>
           </w:tcPr>
           <w:p>
             <w:r>
@@ -690,7 +288,7 @@
         </w:tc>
         <w:tc>
           <w:tcPr>
-            <w:tcW w:w="1558" w:type="dxa"/>
+            <w:tcW w:w="1745" w:type="dxa"/>
           </w:tcPr>
           <w:p>
             <w:r>
@@ -700,7 +298,7 @@
         </w:tc>
         <w:tc>
           <w:tcPr>
-            <w:tcW w:w="1558" w:type="dxa"/>
+            <w:tcW w:w="1863" w:type="dxa"/>
           </w:tcPr>
           <w:p>
             <w:r>
@@ -710,7 +308,7 @@
         </w:tc>
         <w:tc>
           <w:tcPr>
-            <w:tcW w:w="1558" w:type="dxa"/>
+            <w:tcW w:w="1305" w:type="dxa"/>
           </w:tcPr>
           <w:p>
             <w:r>
@@ -720,7 +318,7 @@
         </w:tc>
         <w:tc>
           <w:tcPr>
-            <w:tcW w:w="1559" w:type="dxa"/>
+            <w:tcW w:w="1724" w:type="dxa"/>
           </w:tcPr>
           <w:p>
             <w:r>
@@ -730,7 +328,7 @@
         </w:tc>
         <w:tc>
           <w:tcPr>
-            <w:tcW w:w="1559" w:type="dxa"/>
+            <w:tcW w:w="1202" w:type="dxa"/>
           </w:tcPr>
           <w:p>
             <w:r>
@@ -742,7 +340,7 @@
       <w:tr>
         <w:tc>
           <w:tcPr>
-            <w:tcW w:w="1558" w:type="dxa"/>
+            <w:tcW w:w="1511" w:type="dxa"/>
           </w:tcPr>
           <w:p>
             <w:r>
@@ -752,13 +350,18 @@
         </w:tc>
         <w:tc>
           <w:tcPr>
-            <w:tcW w:w="1558" w:type="dxa"/>
-          </w:tcPr>
-          <w:p/>
-        </w:tc>
-        <w:tc>
-          <w:tcPr>
-            <w:tcW w:w="1558" w:type="dxa"/>
+            <w:tcW w:w="1745" w:type="dxa"/>
+            <w:vMerge w:val="restart"/>
+          </w:tcPr>
+          <w:p>
+            <w:r>
+              <w:t>Les algorithmes concernés sont décrits avec les description</w:t>
+            </w:r>
+          </w:p>
+        </w:tc>
+        <w:tc>
+          <w:tcPr>
+            <w:tcW w:w="1863" w:type="dxa"/>
           </w:tcPr>
           <w:p>
             <w:r>
@@ -768,27 +371,43 @@
         </w:tc>
         <w:tc>
           <w:tcPr>
-            <w:tcW w:w="1558" w:type="dxa"/>
-          </w:tcPr>
-          <w:p/>
-        </w:tc>
-        <w:tc>
-          <w:tcPr>
-            <w:tcW w:w="1559" w:type="dxa"/>
-          </w:tcPr>
-          <w:p/>
-        </w:tc>
-        <w:tc>
-          <w:tcPr>
-            <w:tcW w:w="1559" w:type="dxa"/>
-          </w:tcPr>
-          <w:p/>
+            <w:tcW w:w="1305" w:type="dxa"/>
+            <w:vMerge w:val="restart"/>
+          </w:tcPr>
+          <w:p>
+            <w:pPr>
+              <w:jc w:val="center"/>
+            </w:pPr>
+            <w:r>
+              <w:t>Les descriptions de tous les objectifs sont écrites en dessous</w:t>
+            </w:r>
+          </w:p>
+        </w:tc>
+        <w:tc>
+          <w:tcPr>
+            <w:tcW w:w="1724" w:type="dxa"/>
+          </w:tcPr>
+          <w:p>
+            <w:r>
+              <w:t>Utilisateur</w:t>
+            </w:r>
+          </w:p>
+        </w:tc>
+        <w:tc>
+          <w:tcPr>
+            <w:tcW w:w="1202" w:type="dxa"/>
+          </w:tcPr>
+          <w:p>
+            <w:r>
+              <w:t>100%</w:t>
+            </w:r>
+          </w:p>
         </w:tc>
       </w:tr>
       <w:tr>
         <w:tc>
           <w:tcPr>
-            <w:tcW w:w="1558" w:type="dxa"/>
+            <w:tcW w:w="1511" w:type="dxa"/>
           </w:tcPr>
           <w:p>
             <w:r>
@@ -798,13 +417,14 @@
         </w:tc>
         <w:tc>
           <w:tcPr>
-            <w:tcW w:w="1558" w:type="dxa"/>
+            <w:tcW w:w="1745" w:type="dxa"/>
+            <w:vMerge/>
           </w:tcPr>
           <w:p/>
         </w:tc>
         <w:tc>
           <w:tcPr>
-            <w:tcW w:w="1558" w:type="dxa"/>
+            <w:tcW w:w="1863" w:type="dxa"/>
           </w:tcPr>
           <w:p>
             <w:r>
@@ -814,27 +434,36 @@
         </w:tc>
         <w:tc>
           <w:tcPr>
-            <w:tcW w:w="1558" w:type="dxa"/>
+            <w:tcW w:w="1305" w:type="dxa"/>
+            <w:vMerge/>
           </w:tcPr>
           <w:p/>
         </w:tc>
         <w:tc>
           <w:tcPr>
-            <w:tcW w:w="1559" w:type="dxa"/>
-          </w:tcPr>
-          <w:p/>
-        </w:tc>
-        <w:tc>
-          <w:tcPr>
-            <w:tcW w:w="1559" w:type="dxa"/>
-          </w:tcPr>
-          <w:p/>
+            <w:tcW w:w="1724" w:type="dxa"/>
+          </w:tcPr>
+          <w:p>
+            <w:r>
+              <w:t>Utilisateur</w:t>
+            </w:r>
+          </w:p>
+        </w:tc>
+        <w:tc>
+          <w:tcPr>
+            <w:tcW w:w="1202" w:type="dxa"/>
+          </w:tcPr>
+          <w:p>
+            <w:r>
+              <w:t>100%</w:t>
+            </w:r>
+          </w:p>
         </w:tc>
       </w:tr>
       <w:tr>
         <w:tc>
           <w:tcPr>
-            <w:tcW w:w="1558" w:type="dxa"/>
+            <w:tcW w:w="1511" w:type="dxa"/>
           </w:tcPr>
           <w:p>
             <w:r>
@@ -844,13 +473,14 @@
         </w:tc>
         <w:tc>
           <w:tcPr>
-            <w:tcW w:w="1558" w:type="dxa"/>
+            <w:tcW w:w="1745" w:type="dxa"/>
+            <w:vMerge/>
           </w:tcPr>
           <w:p/>
         </w:tc>
         <w:tc>
           <w:tcPr>
-            <w:tcW w:w="1558" w:type="dxa"/>
+            <w:tcW w:w="1863" w:type="dxa"/>
           </w:tcPr>
           <w:p>
             <w:r>
@@ -860,27 +490,36 @@
         </w:tc>
         <w:tc>
           <w:tcPr>
-            <w:tcW w:w="1558" w:type="dxa"/>
+            <w:tcW w:w="1305" w:type="dxa"/>
+            <w:vMerge/>
           </w:tcPr>
           <w:p/>
         </w:tc>
         <w:tc>
           <w:tcPr>
-            <w:tcW w:w="1559" w:type="dxa"/>
-          </w:tcPr>
-          <w:p/>
-        </w:tc>
-        <w:tc>
-          <w:tcPr>
-            <w:tcW w:w="1559" w:type="dxa"/>
-          </w:tcPr>
-          <w:p/>
+            <w:tcW w:w="1724" w:type="dxa"/>
+          </w:tcPr>
+          <w:p>
+            <w:r>
+              <w:t>Utilisateur</w:t>
+            </w:r>
+          </w:p>
+        </w:tc>
+        <w:tc>
+          <w:tcPr>
+            <w:tcW w:w="1202" w:type="dxa"/>
+          </w:tcPr>
+          <w:p>
+            <w:r>
+              <w:t>100%</w:t>
+            </w:r>
+          </w:p>
         </w:tc>
       </w:tr>
       <w:tr>
         <w:tc>
           <w:tcPr>
-            <w:tcW w:w="1558" w:type="dxa"/>
+            <w:tcW w:w="1511" w:type="dxa"/>
           </w:tcPr>
           <w:p>
             <w:r>
@@ -890,39 +529,59 @@
         </w:tc>
         <w:tc>
           <w:tcPr>
-            <w:tcW w:w="1558" w:type="dxa"/>
+            <w:tcW w:w="1745" w:type="dxa"/>
+            <w:vMerge/>
           </w:tcPr>
           <w:p/>
         </w:tc>
         <w:tc>
           <w:tcPr>
-            <w:tcW w:w="1558" w:type="dxa"/>
+            <w:tcW w:w="1863" w:type="dxa"/>
+          </w:tcPr>
+          <w:p>
+            <w:r>
+              <w:t xml:space="preserve">Audit disponibilité </w:t>
+            </w:r>
+          </w:p>
+        </w:tc>
+        <w:tc>
+          <w:tcPr>
+            <w:tcW w:w="1305" w:type="dxa"/>
+            <w:vMerge/>
           </w:tcPr>
           <w:p/>
         </w:tc>
         <w:tc>
           <w:tcPr>
-            <w:tcW w:w="1558" w:type="dxa"/>
-          </w:tcPr>
-          <w:p/>
-        </w:tc>
-        <w:tc>
-          <w:tcPr>
-            <w:tcW w:w="1559" w:type="dxa"/>
-          </w:tcPr>
-          <w:p/>
-        </w:tc>
-        <w:tc>
-          <w:tcPr>
-            <w:tcW w:w="1559" w:type="dxa"/>
-          </w:tcPr>
-          <w:p/>
+            <w:tcW w:w="1724" w:type="dxa"/>
+          </w:tcPr>
+          <w:p>
+            <w:r>
+              <w:t xml:space="preserve">Utilisateur, </w:t>
+            </w:r>
+            <w:r>
+              <w:t>AntennaPod</w:t>
+            </w:r>
+            <w:r>
+              <w:t xml:space="preserve"> et auteurs de podcasts</w:t>
+            </w:r>
+          </w:p>
+        </w:tc>
+        <w:tc>
+          <w:tcPr>
+            <w:tcW w:w="1202" w:type="dxa"/>
+          </w:tcPr>
+          <w:p>
+            <w:r>
+              <w:t>100%</w:t>
+            </w:r>
+          </w:p>
         </w:tc>
       </w:tr>
       <w:tr>
         <w:tc>
           <w:tcPr>
-            <w:tcW w:w="1558" w:type="dxa"/>
+            <w:tcW w:w="1511" w:type="dxa"/>
           </w:tcPr>
           <w:p>
             <w:r>
@@ -932,43 +591,56 @@
         </w:tc>
         <w:tc>
           <w:tcPr>
-            <w:tcW w:w="1558" w:type="dxa"/>
+            <w:tcW w:w="1745" w:type="dxa"/>
+            <w:vMerge/>
           </w:tcPr>
           <w:p/>
         </w:tc>
         <w:tc>
           <w:tcPr>
-            <w:tcW w:w="1558" w:type="dxa"/>
-          </w:tcPr>
-          <w:p>
-            <w:r>
-              <w:t>Test unitaire d’égalité</w:t>
-            </w:r>
-          </w:p>
-        </w:tc>
-        <w:tc>
-          <w:tcPr>
-            <w:tcW w:w="1558" w:type="dxa"/>
+            <w:tcW w:w="1863" w:type="dxa"/>
+          </w:tcPr>
+          <w:p>
+            <w:r>
+              <w:t>Test unitaire d’égalité et Audit tolérance aux pannes</w:t>
+            </w:r>
+          </w:p>
+        </w:tc>
+        <w:tc>
+          <w:tcPr>
+            <w:tcW w:w="1305" w:type="dxa"/>
+            <w:vMerge/>
           </w:tcPr>
           <w:p/>
         </w:tc>
         <w:tc>
           <w:tcPr>
-            <w:tcW w:w="1559" w:type="dxa"/>
-          </w:tcPr>
-          <w:p/>
-        </w:tc>
-        <w:tc>
-          <w:tcPr>
-            <w:tcW w:w="1559" w:type="dxa"/>
-          </w:tcPr>
-          <w:p/>
+            <w:tcW w:w="1724" w:type="dxa"/>
+          </w:tcPr>
+          <w:p>
+            <w:r>
+              <w:t xml:space="preserve">Utilisateur, auteurs de podcasts et </w:t>
+            </w:r>
+            <w:r>
+              <w:t>AntennaPod</w:t>
+            </w:r>
+          </w:p>
+        </w:tc>
+        <w:tc>
+          <w:tcPr>
+            <w:tcW w:w="1202" w:type="dxa"/>
+          </w:tcPr>
+          <w:p>
+            <w:r>
+              <w:t>100%</w:t>
+            </w:r>
+          </w:p>
         </w:tc>
       </w:tr>
       <w:tr>
         <w:tc>
           <w:tcPr>
-            <w:tcW w:w="1558" w:type="dxa"/>
+            <w:tcW w:w="1511" w:type="dxa"/>
           </w:tcPr>
           <w:p>
             <w:r>
@@ -978,43 +650,53 @@
         </w:tc>
         <w:tc>
           <w:tcPr>
-            <w:tcW w:w="1558" w:type="dxa"/>
+            <w:tcW w:w="1745" w:type="dxa"/>
+            <w:vMerge/>
           </w:tcPr>
           <w:p/>
         </w:tc>
         <w:tc>
           <w:tcPr>
-            <w:tcW w:w="1558" w:type="dxa"/>
-          </w:tcPr>
-          <w:p>
-            <w:r>
-              <w:t>Test unitaire d’égalité</w:t>
-            </w:r>
-          </w:p>
-        </w:tc>
-        <w:tc>
-          <w:tcPr>
-            <w:tcW w:w="1558" w:type="dxa"/>
+            <w:tcW w:w="1863" w:type="dxa"/>
+          </w:tcPr>
+          <w:p>
+            <w:r>
+              <w:t>Vérification manuelle</w:t>
+            </w:r>
+          </w:p>
+        </w:tc>
+        <w:tc>
+          <w:tcPr>
+            <w:tcW w:w="1305" w:type="dxa"/>
+            <w:vMerge/>
           </w:tcPr>
           <w:p/>
         </w:tc>
         <w:tc>
           <w:tcPr>
-            <w:tcW w:w="1559" w:type="dxa"/>
-          </w:tcPr>
-          <w:p/>
-        </w:tc>
-        <w:tc>
-          <w:tcPr>
-            <w:tcW w:w="1559" w:type="dxa"/>
-          </w:tcPr>
-          <w:p/>
+            <w:tcW w:w="1724" w:type="dxa"/>
+          </w:tcPr>
+          <w:p>
+            <w:r>
+              <w:t>Utilisateur et AntennaPod</w:t>
+            </w:r>
+          </w:p>
+        </w:tc>
+        <w:tc>
+          <w:tcPr>
+            <w:tcW w:w="1202" w:type="dxa"/>
+          </w:tcPr>
+          <w:p>
+            <w:r>
+              <w:t>100%</w:t>
+            </w:r>
+          </w:p>
         </w:tc>
       </w:tr>
       <w:tr>
         <w:tc>
           <w:tcPr>
-            <w:tcW w:w="1558" w:type="dxa"/>
+            <w:tcW w:w="1511" w:type="dxa"/>
           </w:tcPr>
           <w:p>
             <w:r>
@@ -1024,39 +706,53 @@
         </w:tc>
         <w:tc>
           <w:tcPr>
-            <w:tcW w:w="1558" w:type="dxa"/>
+            <w:tcW w:w="1745" w:type="dxa"/>
+            <w:vMerge/>
           </w:tcPr>
           <w:p/>
         </w:tc>
         <w:tc>
           <w:tcPr>
-            <w:tcW w:w="1558" w:type="dxa"/>
+            <w:tcW w:w="1863" w:type="dxa"/>
+          </w:tcPr>
+          <w:p>
+            <w:r>
+              <w:t>Audit modifiabilité</w:t>
+            </w:r>
+          </w:p>
+        </w:tc>
+        <w:tc>
+          <w:tcPr>
+            <w:tcW w:w="1305" w:type="dxa"/>
+            <w:vMerge/>
           </w:tcPr>
           <w:p/>
         </w:tc>
         <w:tc>
           <w:tcPr>
-            <w:tcW w:w="1558" w:type="dxa"/>
-          </w:tcPr>
-          <w:p/>
-        </w:tc>
-        <w:tc>
-          <w:tcPr>
-            <w:tcW w:w="1559" w:type="dxa"/>
-          </w:tcPr>
-          <w:p/>
-        </w:tc>
-        <w:tc>
-          <w:tcPr>
-            <w:tcW w:w="1559" w:type="dxa"/>
-          </w:tcPr>
-          <w:p/>
+            <w:tcW w:w="1724" w:type="dxa"/>
+          </w:tcPr>
+          <w:p>
+            <w:r>
+              <w:t>AntennaPod</w:t>
+            </w:r>
+          </w:p>
+        </w:tc>
+        <w:tc>
+          <w:tcPr>
+            <w:tcW w:w="1202" w:type="dxa"/>
+          </w:tcPr>
+          <w:p>
+            <w:r>
+              <w:t>100%</w:t>
+            </w:r>
+          </w:p>
         </w:tc>
       </w:tr>
       <w:tr>
         <w:tc>
           <w:tcPr>
-            <w:tcW w:w="1558" w:type="dxa"/>
+            <w:tcW w:w="1511" w:type="dxa"/>
           </w:tcPr>
           <w:p>
             <w:r>
@@ -1066,39 +762,53 @@
         </w:tc>
         <w:tc>
           <w:tcPr>
-            <w:tcW w:w="1558" w:type="dxa"/>
+            <w:tcW w:w="1745" w:type="dxa"/>
+            <w:vMerge/>
           </w:tcPr>
           <w:p/>
         </w:tc>
         <w:tc>
           <w:tcPr>
-            <w:tcW w:w="1558" w:type="dxa"/>
+            <w:tcW w:w="1863" w:type="dxa"/>
+          </w:tcPr>
+          <w:p>
+            <w:r>
+              <w:t>Audit testabilité</w:t>
+            </w:r>
+          </w:p>
+        </w:tc>
+        <w:tc>
+          <w:tcPr>
+            <w:tcW w:w="1305" w:type="dxa"/>
+            <w:vMerge/>
           </w:tcPr>
           <w:p/>
         </w:tc>
         <w:tc>
           <w:tcPr>
-            <w:tcW w:w="1558" w:type="dxa"/>
-          </w:tcPr>
-          <w:p/>
-        </w:tc>
-        <w:tc>
-          <w:tcPr>
-            <w:tcW w:w="1559" w:type="dxa"/>
-          </w:tcPr>
-          <w:p/>
-        </w:tc>
-        <w:tc>
-          <w:tcPr>
-            <w:tcW w:w="1559" w:type="dxa"/>
-          </w:tcPr>
-          <w:p/>
+            <w:tcW w:w="1724" w:type="dxa"/>
+          </w:tcPr>
+          <w:p>
+            <w:r>
+              <w:t>AntennaPod</w:t>
+            </w:r>
+          </w:p>
+        </w:tc>
+        <w:tc>
+          <w:tcPr>
+            <w:tcW w:w="1202" w:type="dxa"/>
+          </w:tcPr>
+          <w:p>
+            <w:r>
+              <w:t>100%</w:t>
+            </w:r>
+          </w:p>
         </w:tc>
       </w:tr>
       <w:tr>
         <w:tc>
           <w:tcPr>
-            <w:tcW w:w="1558" w:type="dxa"/>
+            <w:tcW w:w="1511" w:type="dxa"/>
           </w:tcPr>
           <w:p>
             <w:r>
@@ -1108,33 +818,47 @@
         </w:tc>
         <w:tc>
           <w:tcPr>
-            <w:tcW w:w="1558" w:type="dxa"/>
+            <w:tcW w:w="1745" w:type="dxa"/>
+            <w:vMerge/>
           </w:tcPr>
           <w:p/>
         </w:tc>
         <w:tc>
           <w:tcPr>
-            <w:tcW w:w="1558" w:type="dxa"/>
+            <w:tcW w:w="1863" w:type="dxa"/>
+          </w:tcPr>
+          <w:p>
+            <w:r>
+              <w:t>Audit réutilisabilité</w:t>
+            </w:r>
+          </w:p>
+        </w:tc>
+        <w:tc>
+          <w:tcPr>
+            <w:tcW w:w="1305" w:type="dxa"/>
+            <w:vMerge/>
           </w:tcPr>
           <w:p/>
         </w:tc>
         <w:tc>
           <w:tcPr>
-            <w:tcW w:w="1558" w:type="dxa"/>
-          </w:tcPr>
-          <w:p/>
-        </w:tc>
-        <w:tc>
-          <w:tcPr>
-            <w:tcW w:w="1559" w:type="dxa"/>
-          </w:tcPr>
-          <w:p/>
-        </w:tc>
-        <w:tc>
-          <w:tcPr>
-            <w:tcW w:w="1559" w:type="dxa"/>
-          </w:tcPr>
-          <w:p/>
+            <w:tcW w:w="1724" w:type="dxa"/>
+          </w:tcPr>
+          <w:p>
+            <w:r>
+              <w:t>AntennaPod</w:t>
+            </w:r>
+          </w:p>
+        </w:tc>
+        <w:tc>
+          <w:tcPr>
+            <w:tcW w:w="1202" w:type="dxa"/>
+          </w:tcPr>
+          <w:p>
+            <w:r>
+              <w:t>100%</w:t>
+            </w:r>
+          </w:p>
         </w:tc>
       </w:tr>
     </w:tbl>
@@ -1151,6 +875,195 @@
           <w:lang w:val="en-CA"/>
         </w:rPr>
       </w:pPr>
+      <w:r>
+        <w:rPr>
+          <w:lang w:val="en-CA"/>
+        </w:rPr>
+        <w:br w:type="page"/>
+      </w:r>
+    </w:p>
+    <w:p>
+      <w:pPr>
+        <w:rPr>
+          <w:b/>
+          <w:bCs/>
+          <w:u w:val="single"/>
+        </w:rPr>
+      </w:pPr>
+      <w:r>
+        <w:rPr>
+          <w:b/>
+          <w:bCs/>
+          <w:u w:val="single"/>
+        </w:rPr>
+        <w:lastRenderedPageBreak/>
+        <w:t>Fonctionalité :</w:t>
+      </w:r>
+    </w:p>
+    <w:p>
+      <w:r>
+        <w:t>Complétude :</w:t>
+      </w:r>
+      <w:r>
+        <w:t xml:space="preserve"> Nous pouvons voir dans les méthodes de la classe MainActivityTest que les entrées sont remises à celles par défaut lorsque l’utilisateur modifie un champ et appuie ensuite sur back. Nous pouvons aussi rajouté un test unitaire très simple. Nous voyons dans le fichier renameItemDialong que si l’entrée de l’utilisateur est vide, nous devons la remettre à celle par défaut. Il faudrait tout simplement simuler une entrée vide et s’attendre à recevoir R.string.rename_tag_label.</w:t>
+      </w:r>
+    </w:p>
+    <w:p>
+      <w:r>
+        <w:drawing>
+          <wp:inline distT="0" distB="0" distL="0" distR="0" wp14:anchorId="21AF7A85" wp14:editId="63FC009B">
+            <wp:extent cx="5943600" cy="177800"/>
+            <wp:effectExtent l="0" t="0" r="0" b="0"/>
+            <wp:docPr id="2" name="Image 2"/>
+            <wp:cNvGraphicFramePr>
+              <a:graphicFrameLocks xmlns:a="http://schemas.openxmlformats.org/drawingml/2006/main" noChangeAspect="1"/>
+            </wp:cNvGraphicFramePr>
+            <a:graphic xmlns:a="http://schemas.openxmlformats.org/drawingml/2006/main">
+              <a:graphicData uri="http://schemas.openxmlformats.org/drawingml/2006/picture">
+                <pic:pic xmlns:pic="http://schemas.openxmlformats.org/drawingml/2006/picture">
+                  <pic:nvPicPr>
+                    <pic:cNvPr id="1" name=""/>
+                    <pic:cNvPicPr/>
+                  </pic:nvPicPr>
+                  <pic:blipFill>
+                    <a:blip r:embed="rId6"/>
+                    <a:stretch>
+                      <a:fillRect/>
+                    </a:stretch>
+                  </pic:blipFill>
+                  <pic:spPr>
+                    <a:xfrm>
+                      <a:off x="0" y="0"/>
+                      <a:ext cx="5943600" cy="177800"/>
+                    </a:xfrm>
+                    <a:prstGeom prst="rect">
+                      <a:avLst/>
+                    </a:prstGeom>
+                  </pic:spPr>
+                </pic:pic>
+              </a:graphicData>
+            </a:graphic>
+          </wp:inline>
+        </w:drawing>
+      </w:r>
+    </w:p>
+    <w:p>
+      <w:r>
+        <w:t>Conformité :</w:t>
+      </w:r>
+      <w:r>
+        <w:t xml:space="preserve"> Nous pouvons voir que les méthodes de la classe URLCheckerTest s’assurent toutes que les url entrés sont juste. Ainsi, lorsque un URL est entré, on peut voir qu’il respecte les exigences. </w:t>
+      </w:r>
+    </w:p>
+    <w:p>
+      <w:r>
+        <w:t>Précision :</w:t>
+      </w:r>
+      <w:r>
+        <w:t xml:space="preserve"> À l’aide des tests testComboFilter et testMinimalDurationFilter, nous pouvons nous assurer que les champs entrés par l’utilisateur sont acceptés. En effet, avec le premier test, il ne peut pas entrer un mot qui est refusé et il doit entrer au moins un mot accepté. Ensuite, avec le second, on confirme que la durée du filtre est plus grande que la durée minimale.</w:t>
+      </w:r>
+    </w:p>
+    <w:p>
+      <w:pPr>
+        <w:rPr>
+          <w:b/>
+          <w:bCs/>
+          <w:u w:val="single"/>
+        </w:rPr>
+      </w:pPr>
+      <w:r>
+        <w:rPr>
+          <w:b/>
+          <w:bCs/>
+          <w:u w:val="single"/>
+        </w:rPr>
+        <w:t>Fiabilité :</w:t>
+      </w:r>
+    </w:p>
+    <w:p>
+      <w:r>
+        <w:t xml:space="preserve">Disponibilité : </w:t>
+      </w:r>
+      <w:r>
+        <w:t xml:space="preserve">Il y a un temps entre les pannes infini. En effet, AntennaPod n’utilise pas de serveur central. Toutes les informations qu’il utilise sont des données publiques sur internet. AntennaPod fonctionnera quand même, même si les sites des créateurs de podcast ne fonctionnent plus. </w:t>
+      </w:r>
+    </w:p>
+    <w:p>
+      <w:r>
+        <w:t>Tolérance aux pannes</w:t>
+      </w:r>
+      <w:r>
+        <w:t> : Nous pouvons voir le test test404 qui s’assure lui que lors d’une panne de connection, que les fonctionalités du système qui n’en demandent pas une fonctionnent encore. Par exemple, les éléments téléchargés fonctionnent encore.</w:t>
+      </w:r>
+      <w:r>
+        <w:t xml:space="preserve"> De plus, sur le site d’AntennaPod, il est dit que l’application va chercher les informations sur les podcasts sur les sites sur lesquels ils sont publiés.</w:t>
+      </w:r>
+    </w:p>
+    <w:p>
+      <w:r>
+        <w:t>Récupérabilité :</w:t>
+      </w:r>
+      <w:r>
+        <w:t xml:space="preserve"> Une multitude de tests sont fait sur la base de données que ce soit pour envoyer ou recevoir des données. Ces tests sont situés dans DbReaderTest et DbWriterTest. Ainsi, si l’application crash, les données seront tout-de-même récupérables vu qu’elles se retrouvent sur la base de données.</w:t>
+      </w:r>
+    </w:p>
+    <w:p>
+      <w:pPr>
+        <w:rPr>
+          <w:b/>
+          <w:bCs/>
+          <w:u w:val="single"/>
+        </w:rPr>
+      </w:pPr>
+      <w:r>
+        <w:rPr>
+          <w:b/>
+          <w:bCs/>
+          <w:u w:val="single"/>
+        </w:rPr>
+        <w:t>Maintenabilité :</w:t>
+      </w:r>
+    </w:p>
+    <w:p>
+      <w:r>
+        <w:t>Modifiabilité</w:t>
+      </w:r>
+      <w:r>
+        <w:t xml:space="preserve"> : On peut voir que les système est facilement modifiable, par exemple le test </w:t>
+      </w:r>
+      <w:r>
+        <w:t xml:space="preserve">testUploadSubscription </w:t>
+      </w:r>
+      <w:r>
+        <w:t xml:space="preserve">et </w:t>
+      </w:r>
+      <w:r>
+        <w:t>testUploadSubscription</w:t>
+      </w:r>
+      <w:r>
+        <w:t xml:space="preserve">2 sont des tests très similaires. Nous n’avons qu’ajouté un élément de plus, nous pouvons donc extrapoler que nous pouvons faire ça pour un nombre infini d’éléments. </w:t>
+      </w:r>
+    </w:p>
+    <w:p>
+      <w:r>
+        <w:t>Testabilité</w:t>
+      </w:r>
+      <w:r>
+        <w:t> : Nous pouvons voir que tous les tests sont fait dans des fragments individuels. Cela confirme donc que toutes les composantes de l’applications peuvent être testées individuellement.</w:t>
+      </w:r>
+    </w:p>
+    <w:p>
+      <w:pPr>
+        <w:rPr>
+          <w:lang w:val="en-CA"/>
+        </w:rPr>
+      </w:pPr>
+      <w:r>
+        <w:t>Réutilisabilité</w:t>
+      </w:r>
+      <w:r>
+        <w:t> : Les tests testShareDiaologDsiplayed et testShareDialogCancelButton sont des tests qu’on réutilise un peu partout dans l’application. En effet ces tests s’assurent que les boites de dialogues fonctionnent bien. Les boites de dialogues sont dans la majorités des vues de l’application et on réutilise toujours le même composant.</w:t>
+      </w:r>
     </w:p>
     <w:sectPr>
       <w:pgSz w:w="12240" w:h="15840"/>

</xml_diff>

<commit_message>
fini partie 2 maybe
</commit_message>
<xml_diff>
--- a/Labo1/Question 2.docx
+++ b/Labo1/Question 2.docx
@@ -2,222 +2,6 @@
 <file path=word/document.xml><?xml version="1.0" encoding="utf-8"?>
 <w:document xmlns:wpc="http://schemas.microsoft.com/office/word/2010/wordprocessingCanvas" xmlns:cx="http://schemas.microsoft.com/office/drawing/2014/chartex" xmlns:cx1="http://schemas.microsoft.com/office/drawing/2015/9/8/chartex" xmlns:cx2="http://schemas.microsoft.com/office/drawing/2015/10/21/chartex" xmlns:cx3="http://schemas.microsoft.com/office/drawing/2016/5/9/chartex" xmlns:cx4="http://schemas.microsoft.com/office/drawing/2016/5/10/chartex" xmlns:cx5="http://schemas.microsoft.com/office/drawing/2016/5/11/chartex" xmlns:cx6="http://schemas.microsoft.com/office/drawing/2016/5/12/chartex" xmlns:cx7="http://schemas.microsoft.com/office/drawing/2016/5/13/chartex" xmlns:cx8="http://schemas.microsoft.com/office/drawing/2016/5/14/chartex" xmlns:mc="http://schemas.openxmlformats.org/markup-compatibility/2006" xmlns:aink="http://schemas.microsoft.com/office/drawing/2016/ink" xmlns:am3d="http://schemas.microsoft.com/office/drawing/2017/model3d" xmlns:o="urn:schemas-microsoft-com:office:office" xmlns:r="http://schemas.openxmlformats.org/officeDocument/2006/relationships" xmlns:m="http://schemas.openxmlformats.org/officeDocument/2006/math" xmlns:v="urn:schemas-microsoft-com:vml" xmlns:wp14="http://schemas.microsoft.com/office/word/2010/wordprocessingDrawing" xmlns:wp="http://schemas.openxmlformats.org/drawingml/2006/wordprocessingDrawing" xmlns:w10="urn:schemas-microsoft-com:office:word" xmlns:w="http://schemas.openxmlformats.org/wordprocessingml/2006/main" xmlns:w14="http://schemas.microsoft.com/office/word/2010/wordml" xmlns:w15="http://schemas.microsoft.com/office/word/2012/wordml" xmlns:w16cex="http://schemas.microsoft.com/office/word/2018/wordml/cex" xmlns:w16cid="http://schemas.microsoft.com/office/word/2016/wordml/cid" xmlns:w16="http://schemas.microsoft.com/office/word/2018/wordml" xmlns:w16sdtdh="http://schemas.microsoft.com/office/word/2020/wordml/sdtdatahash" xmlns:w16se="http://schemas.microsoft.com/office/word/2015/wordml/symex" xmlns:wpg="http://schemas.microsoft.com/office/word/2010/wordprocessingGroup" xmlns:wpi="http://schemas.microsoft.com/office/word/2010/wordprocessingInk" xmlns:wne="http://schemas.microsoft.com/office/word/2006/wordml" xmlns:wps="http://schemas.microsoft.com/office/word/2010/wordprocessingShape" mc:Ignorable="w14 w15 w16se w16cid w16 w16cex w16sdtdh wp14">
   <w:body>
-    <w:p>
-      <w:r>
-        <w:t>Tests :</w:t>
-      </w:r>
-    </w:p>
-    <w:p>
-      <w:r>
-        <w:t>ShareDialogTest :</w:t>
-      </w:r>
-    </w:p>
-    <w:p>
-      <w:pPr>
-        <w:shd w:val="clear" w:color="auto" w:fill="2B2B2B"/>
-        <w:tabs>
-          <w:tab w:val="left" w:pos="916"/>
-          <w:tab w:val="left" w:pos="1832"/>
-          <w:tab w:val="left" w:pos="2748"/>
-          <w:tab w:val="left" w:pos="3664"/>
-          <w:tab w:val="left" w:pos="4580"/>
-          <w:tab w:val="left" w:pos="5496"/>
-          <w:tab w:val="left" w:pos="6412"/>
-          <w:tab w:val="left" w:pos="7328"/>
-          <w:tab w:val="left" w:pos="8244"/>
-          <w:tab w:val="left" w:pos="9160"/>
-          <w:tab w:val="left" w:pos="10076"/>
-          <w:tab w:val="left" w:pos="10992"/>
-          <w:tab w:val="left" w:pos="11908"/>
-          <w:tab w:val="left" w:pos="12824"/>
-          <w:tab w:val="left" w:pos="13740"/>
-          <w:tab w:val="left" w:pos="14656"/>
-        </w:tabs>
-        <w:spacing w:after="0" w:line="240" w:lineRule="auto"/>
-        <w:rPr>
-          <w:rFonts w:ascii="Courier New" w:eastAsia="Times New Roman" w:hAnsi="Courier New" w:cs="Courier New"/>
-          <w:noProof w:val="0"/>
-          <w:color w:val="A9B7C6"/>
-          <w:sz w:val="20"/>
-          <w:szCs w:val="20"/>
-          <w:lang w:eastAsia="fr-CA"/>
-        </w:rPr>
-      </w:pPr>
-      <w:r>
-        <w:rPr>
-          <w:rFonts w:ascii="Courier New" w:eastAsia="Times New Roman" w:hAnsi="Courier New" w:cs="Courier New"/>
-          <w:noProof w:val="0"/>
-          <w:color w:val="FFC66D"/>
-          <w:sz w:val="20"/>
-          <w:szCs w:val="20"/>
-          <w:lang w:eastAsia="fr-CA"/>
-        </w:rPr>
-        <w:t>testShareDialogDisplayed</w:t>
-      </w:r>
-      <w:r>
-        <w:rPr>
-          <w:rFonts w:ascii="Courier New" w:eastAsia="Times New Roman" w:hAnsi="Courier New" w:cs="Courier New"/>
-          <w:noProof w:val="0"/>
-          <w:color w:val="A9B7C6"/>
-          <w:sz w:val="20"/>
-          <w:szCs w:val="20"/>
-          <w:lang w:eastAsia="fr-CA"/>
-        </w:rPr>
-        <w:t> : Clique sur share le dialog ouvre</w:t>
-      </w:r>
-    </w:p>
-    <w:p>
-      <w:pPr>
-        <w:pStyle w:val="PrformatHTML"/>
-        <w:shd w:val="clear" w:color="auto" w:fill="2B2B2B"/>
-        <w:rPr>
-          <w:color w:val="FFC66D"/>
-        </w:rPr>
-      </w:pPr>
-      <w:r>
-        <w:rPr>
-          <w:color w:val="FFC66D"/>
-        </w:rPr>
-        <w:t>testShareDialogCancelButton : scroll and clique affiche ce que scroll and click doit afficher</w:t>
-      </w:r>
-    </w:p>
-    <w:p>
-      <w:r>
-        <w:t>ShareDialogTest :</w:t>
-      </w:r>
-    </w:p>
-    <w:p>
-      <w:pPr>
-        <w:pStyle w:val="PrformatHTML"/>
-        <w:shd w:val="clear" w:color="auto" w:fill="2B2B2B"/>
-        <w:rPr>
-          <w:color w:val="FFC66D"/>
-        </w:rPr>
-      </w:pPr>
-      <w:r>
-        <w:rPr>
-          <w:color w:val="FFC66D"/>
-        </w:rPr>
-        <w:t>testUploadSubscription : sassure que la subscription est uploaded</w:t>
-      </w:r>
-    </w:p>
-    <w:p>
-      <w:pPr>
-        <w:pStyle w:val="PrformatHTML"/>
-        <w:shd w:val="clear" w:color="auto" w:fill="2B2B2B"/>
-        <w:rPr>
-          <w:color w:val="FFC66D"/>
-        </w:rPr>
-      </w:pPr>
-      <w:r>
-        <w:rPr>
-          <w:color w:val="FFC66D"/>
-        </w:rPr>
-        <w:t>testUploadSubscription2 : sassure que 2 subscritpions sont uploaded</w:t>
-      </w:r>
-    </w:p>
-    <w:p>
-      <w:pPr>
-        <w:pStyle w:val="PrformatHTML"/>
-        <w:shd w:val="clear" w:color="auto" w:fill="2B2B2B"/>
-        <w:rPr>
-          <w:color w:val="A9B7C6"/>
-        </w:rPr>
-      </w:pPr>
-      <w:r>
-        <w:rPr>
-          <w:color w:val="FFC66D"/>
-        </w:rPr>
-        <w:t>testUploadChanges</w:t>
-      </w:r>
-      <w:r>
-        <w:rPr>
-          <w:color w:val="A9B7C6"/>
-        </w:rPr>
-        <w:t xml:space="preserve"> : </w:t>
-      </w:r>
-      <w:r>
-        <w:rPr>
-          <w:color w:val="A9B7C6"/>
-        </w:rPr>
-        <w:t>s’assurer que les subscriptions ont changé</w:t>
-      </w:r>
-    </w:p>
-    <w:p>
-      <w:pPr>
-        <w:pStyle w:val="PrformatHTML"/>
-        <w:shd w:val="clear" w:color="auto" w:fill="2B2B2B"/>
-        <w:rPr>
-          <w:color w:val="A9B7C6"/>
-        </w:rPr>
-      </w:pPr>
-      <w:r>
-        <w:rPr>
-          <w:color w:val="FFC66D"/>
-        </w:rPr>
-        <w:t>testGetSubscriptionChanges</w:t>
-      </w:r>
-      <w:r>
-        <w:rPr>
-          <w:color w:val="A9B7C6"/>
-        </w:rPr>
-        <w:t> : avoir les changement des uploads</w:t>
-      </w:r>
-    </w:p>
-    <w:p>
-      <w:pPr>
-        <w:pStyle w:val="PrformatHTML"/>
-        <w:shd w:val="clear" w:color="auto" w:fill="2B2B2B"/>
-        <w:rPr>
-          <w:color w:val="A9B7C6"/>
-        </w:rPr>
-      </w:pPr>
-    </w:p>
-    <w:p/>
-    <w:p>
-      <w:r>
-        <w:drawing>
-          <wp:inline distT="0" distB="0" distL="0" distR="0" wp14:anchorId="4DE0D8BD" wp14:editId="1637278F">
-            <wp:extent cx="5943600" cy="3689350"/>
-            <wp:effectExtent l="0" t="0" r="0" b="6350"/>
-            <wp:docPr id="1" name="Image 1" descr="Une image contenant texte&#10;&#10;Description générée automatiquement"/>
-            <wp:cNvGraphicFramePr>
-              <a:graphicFrameLocks xmlns:a="http://schemas.openxmlformats.org/drawingml/2006/main" noChangeAspect="1"/>
-            </wp:cNvGraphicFramePr>
-            <a:graphic xmlns:a="http://schemas.openxmlformats.org/drawingml/2006/main">
-              <a:graphicData uri="http://schemas.openxmlformats.org/drawingml/2006/picture">
-                <pic:pic xmlns:pic="http://schemas.openxmlformats.org/drawingml/2006/picture">
-                  <pic:nvPicPr>
-                    <pic:cNvPr id="1" name="Image 1" descr="Une image contenant texte&#10;&#10;Description générée automatiquement"/>
-                    <pic:cNvPicPr/>
-                  </pic:nvPicPr>
-                  <pic:blipFill>
-                    <a:blip r:embed="rId5"/>
-                    <a:stretch>
-                      <a:fillRect/>
-                    </a:stretch>
-                  </pic:blipFill>
-                  <pic:spPr>
-                    <a:xfrm>
-                      <a:off x="0" y="0"/>
-                      <a:ext cx="5943600" cy="3689350"/>
-                    </a:xfrm>
-                    <a:prstGeom prst="rect">
-                      <a:avLst/>
-                    </a:prstGeom>
-                  </pic:spPr>
-                </pic:pic>
-              </a:graphicData>
-            </a:graphic>
-          </wp:inline>
-        </w:drawing>
-      </w:r>
-    </w:p>
-    <w:p>
-      <w:r>
-        <w:br w:type="page"/>
-      </w:r>
-    </w:p>
     <w:p>
       <w:pPr>
         <w:rPr>
@@ -225,7 +9,6 @@
         </w:rPr>
       </w:pPr>
       <w:r>
-        <w:lastRenderedPageBreak/>
         <w:t>La stratégie de testing choisie serait</w:t>
       </w:r>
       <w:r>
@@ -241,10 +24,31 @@
         <w:t xml:space="preserve"> </w:t>
       </w:r>
       <w:r>
-        <w:rPr>
-          <w:highlight w:val="yellow"/>
-        </w:rPr>
-        <w:t>Les tests unitaires sont prinicpalement dans « app », alors que les tests d’intégration sont dans « app » et « core ». Finalement les tests de système sont principalement dans « core ».</w:t>
+        <w:t xml:space="preserve">Les tests unitaires </w:t>
+      </w:r>
+      <w:r>
+        <w:t>ainsi</w:t>
+      </w:r>
+      <w:r>
+        <w:t xml:space="preserve"> que les tests d’intégration sont dans </w:t>
+      </w:r>
+      <w:r>
+        <w:t xml:space="preserve">principalement </w:t>
+      </w:r>
+      <w:r>
+        <w:t xml:space="preserve">« core ». Finalement les tests de système sont </w:t>
+      </w:r>
+      <w:r>
+        <w:t xml:space="preserve">principalement </w:t>
+      </w:r>
+      <w:r>
+        <w:t>dans « </w:t>
+      </w:r>
+      <w:r>
+        <w:t>app</w:t>
+      </w:r>
+      <w:r>
+        <w:t> ».</w:t>
       </w:r>
     </w:p>
     <w:p>
@@ -253,16 +57,10 @@
           <w:highlight w:val="yellow"/>
         </w:rPr>
       </w:pPr>
-      <w:r>
-        <w:rPr>
-          <w:highlight w:val="yellow"/>
-        </w:rPr>
-        <w:br w:type="page"/>
-      </w:r>
     </w:p>
     <w:tbl>
       <w:tblPr>
-        <w:tblStyle w:val="Grilledutableau"/>
+        <w:tblStyle w:val="TableGrid"/>
         <w:tblW w:w="0" w:type="auto"/>
         <w:tblLook w:val="04A0" w:firstRow="1" w:lastRow="0" w:firstColumn="1" w:lastColumn="0" w:noHBand="0" w:noVBand="1"/>
       </w:tblPr>
@@ -281,7 +79,6 @@
           </w:tcPr>
           <w:p>
             <w:r>
-              <w:lastRenderedPageBreak/>
               <w:t>Objectif</w:t>
             </w:r>
           </w:p>
@@ -341,6 +138,7 @@
         <w:tc>
           <w:tcPr>
             <w:tcW w:w="1511" w:type="dxa"/>
+            <w:shd w:val="clear" w:color="auto" w:fill="70AD47" w:themeFill="accent6"/>
           </w:tcPr>
           <w:p>
             <w:r>
@@ -362,6 +160,7 @@
         <w:tc>
           <w:tcPr>
             <w:tcW w:w="1863" w:type="dxa"/>
+            <w:shd w:val="clear" w:color="auto" w:fill="70AD47" w:themeFill="accent6"/>
           </w:tcPr>
           <w:p>
             <w:r>
@@ -386,6 +185,7 @@
         <w:tc>
           <w:tcPr>
             <w:tcW w:w="1724" w:type="dxa"/>
+            <w:shd w:val="clear" w:color="auto" w:fill="70AD47" w:themeFill="accent6"/>
           </w:tcPr>
           <w:p>
             <w:r>
@@ -396,6 +196,7 @@
         <w:tc>
           <w:tcPr>
             <w:tcW w:w="1202" w:type="dxa"/>
+            <w:shd w:val="clear" w:color="auto" w:fill="70AD47" w:themeFill="accent6"/>
           </w:tcPr>
           <w:p>
             <w:r>
@@ -408,6 +209,7 @@
         <w:tc>
           <w:tcPr>
             <w:tcW w:w="1511" w:type="dxa"/>
+            <w:shd w:val="clear" w:color="auto" w:fill="70AD47" w:themeFill="accent6"/>
           </w:tcPr>
           <w:p>
             <w:r>
@@ -419,12 +221,14 @@
           <w:tcPr>
             <w:tcW w:w="1745" w:type="dxa"/>
             <w:vMerge/>
+            <w:shd w:val="clear" w:color="auto" w:fill="70AD47" w:themeFill="accent6"/>
           </w:tcPr>
           <w:p/>
         </w:tc>
         <w:tc>
           <w:tcPr>
             <w:tcW w:w="1863" w:type="dxa"/>
+            <w:shd w:val="clear" w:color="auto" w:fill="70AD47" w:themeFill="accent6"/>
           </w:tcPr>
           <w:p>
             <w:r>
@@ -436,12 +240,14 @@
           <w:tcPr>
             <w:tcW w:w="1305" w:type="dxa"/>
             <w:vMerge/>
+            <w:shd w:val="clear" w:color="auto" w:fill="70AD47" w:themeFill="accent6"/>
           </w:tcPr>
           <w:p/>
         </w:tc>
         <w:tc>
           <w:tcPr>
             <w:tcW w:w="1724" w:type="dxa"/>
+            <w:shd w:val="clear" w:color="auto" w:fill="70AD47" w:themeFill="accent6"/>
           </w:tcPr>
           <w:p>
             <w:r>
@@ -452,6 +258,7 @@
         <w:tc>
           <w:tcPr>
             <w:tcW w:w="1202" w:type="dxa"/>
+            <w:shd w:val="clear" w:color="auto" w:fill="70AD47" w:themeFill="accent6"/>
           </w:tcPr>
           <w:p>
             <w:r>
@@ -464,6 +271,7 @@
         <w:tc>
           <w:tcPr>
             <w:tcW w:w="1511" w:type="dxa"/>
+            <w:shd w:val="clear" w:color="auto" w:fill="70AD47" w:themeFill="accent6"/>
           </w:tcPr>
           <w:p>
             <w:r>
@@ -475,12 +283,14 @@
           <w:tcPr>
             <w:tcW w:w="1745" w:type="dxa"/>
             <w:vMerge/>
+            <w:shd w:val="clear" w:color="auto" w:fill="70AD47" w:themeFill="accent6"/>
           </w:tcPr>
           <w:p/>
         </w:tc>
         <w:tc>
           <w:tcPr>
             <w:tcW w:w="1863" w:type="dxa"/>
+            <w:shd w:val="clear" w:color="auto" w:fill="70AD47" w:themeFill="accent6"/>
           </w:tcPr>
           <w:p>
             <w:r>
@@ -492,12 +302,14 @@
           <w:tcPr>
             <w:tcW w:w="1305" w:type="dxa"/>
             <w:vMerge/>
+            <w:shd w:val="clear" w:color="auto" w:fill="70AD47" w:themeFill="accent6"/>
           </w:tcPr>
           <w:p/>
         </w:tc>
         <w:tc>
           <w:tcPr>
             <w:tcW w:w="1724" w:type="dxa"/>
+            <w:shd w:val="clear" w:color="auto" w:fill="70AD47" w:themeFill="accent6"/>
           </w:tcPr>
           <w:p>
             <w:r>
@@ -508,6 +320,7 @@
         <w:tc>
           <w:tcPr>
             <w:tcW w:w="1202" w:type="dxa"/>
+            <w:shd w:val="clear" w:color="auto" w:fill="70AD47" w:themeFill="accent6"/>
           </w:tcPr>
           <w:p>
             <w:r>
@@ -520,6 +333,7 @@
         <w:tc>
           <w:tcPr>
             <w:tcW w:w="1511" w:type="dxa"/>
+            <w:shd w:val="clear" w:color="auto" w:fill="FFFF00"/>
           </w:tcPr>
           <w:p>
             <w:r>
@@ -537,6 +351,7 @@
         <w:tc>
           <w:tcPr>
             <w:tcW w:w="1863" w:type="dxa"/>
+            <w:shd w:val="clear" w:color="auto" w:fill="FFFF00"/>
           </w:tcPr>
           <w:p>
             <w:r>
@@ -554,6 +369,7 @@
         <w:tc>
           <w:tcPr>
             <w:tcW w:w="1724" w:type="dxa"/>
+            <w:shd w:val="clear" w:color="auto" w:fill="FFFF00"/>
           </w:tcPr>
           <w:p>
             <w:r>
@@ -570,10 +386,14 @@
         <w:tc>
           <w:tcPr>
             <w:tcW w:w="1202" w:type="dxa"/>
-          </w:tcPr>
-          <w:p>
-            <w:r>
-              <w:t>100%</w:t>
+            <w:shd w:val="clear" w:color="auto" w:fill="FFFF00"/>
+          </w:tcPr>
+          <w:p>
+            <w:r>
+              <w:t>9</w:t>
+            </w:r>
+            <w:r>
+              <w:t>0%</w:t>
             </w:r>
           </w:p>
         </w:tc>
@@ -582,6 +402,7 @@
         <w:tc>
           <w:tcPr>
             <w:tcW w:w="1511" w:type="dxa"/>
+            <w:shd w:val="clear" w:color="auto" w:fill="92D050"/>
           </w:tcPr>
           <w:p>
             <w:r>
@@ -593,12 +414,14 @@
           <w:tcPr>
             <w:tcW w:w="1745" w:type="dxa"/>
             <w:vMerge/>
+            <w:shd w:val="clear" w:color="auto" w:fill="92D050"/>
           </w:tcPr>
           <w:p/>
         </w:tc>
         <w:tc>
           <w:tcPr>
             <w:tcW w:w="1863" w:type="dxa"/>
+            <w:shd w:val="clear" w:color="auto" w:fill="92D050"/>
           </w:tcPr>
           <w:p>
             <w:r>
@@ -610,12 +433,14 @@
           <w:tcPr>
             <w:tcW w:w="1305" w:type="dxa"/>
             <w:vMerge/>
+            <w:shd w:val="clear" w:color="auto" w:fill="92D050"/>
           </w:tcPr>
           <w:p/>
         </w:tc>
         <w:tc>
           <w:tcPr>
             <w:tcW w:w="1724" w:type="dxa"/>
+            <w:shd w:val="clear" w:color="auto" w:fill="92D050"/>
           </w:tcPr>
           <w:p>
             <w:r>
@@ -629,10 +454,14 @@
         <w:tc>
           <w:tcPr>
             <w:tcW w:w="1202" w:type="dxa"/>
-          </w:tcPr>
-          <w:p>
-            <w:r>
-              <w:t>100%</w:t>
+            <w:shd w:val="clear" w:color="auto" w:fill="92D050"/>
+          </w:tcPr>
+          <w:p>
+            <w:r>
+              <w:t>98</w:t>
+            </w:r>
+            <w:r>
+              <w:t>%</w:t>
             </w:r>
           </w:p>
         </w:tc>
@@ -641,6 +470,7 @@
         <w:tc>
           <w:tcPr>
             <w:tcW w:w="1511" w:type="dxa"/>
+            <w:shd w:val="clear" w:color="auto" w:fill="FFFF00"/>
           </w:tcPr>
           <w:p>
             <w:r>
@@ -652,12 +482,14 @@
           <w:tcPr>
             <w:tcW w:w="1745" w:type="dxa"/>
             <w:vMerge/>
+            <w:shd w:val="clear" w:color="auto" w:fill="FFFF00"/>
           </w:tcPr>
           <w:p/>
         </w:tc>
         <w:tc>
           <w:tcPr>
             <w:tcW w:w="1863" w:type="dxa"/>
+            <w:shd w:val="clear" w:color="auto" w:fill="FFFF00"/>
           </w:tcPr>
           <w:p>
             <w:r>
@@ -669,12 +501,14 @@
           <w:tcPr>
             <w:tcW w:w="1305" w:type="dxa"/>
             <w:vMerge/>
+            <w:shd w:val="clear" w:color="auto" w:fill="FFFF00"/>
           </w:tcPr>
           <w:p/>
         </w:tc>
         <w:tc>
           <w:tcPr>
             <w:tcW w:w="1724" w:type="dxa"/>
+            <w:shd w:val="clear" w:color="auto" w:fill="FFFF00"/>
           </w:tcPr>
           <w:p>
             <w:r>
@@ -685,10 +519,14 @@
         <w:tc>
           <w:tcPr>
             <w:tcW w:w="1202" w:type="dxa"/>
-          </w:tcPr>
-          <w:p>
-            <w:r>
-              <w:t>100%</w:t>
+            <w:shd w:val="clear" w:color="auto" w:fill="FFFF00"/>
+          </w:tcPr>
+          <w:p>
+            <w:r>
+              <w:t>8</w:t>
+            </w:r>
+            <w:r>
+              <w:t>0%</w:t>
             </w:r>
           </w:p>
         </w:tc>
@@ -697,6 +535,7 @@
         <w:tc>
           <w:tcPr>
             <w:tcW w:w="1511" w:type="dxa"/>
+            <w:shd w:val="clear" w:color="auto" w:fill="FFFF00"/>
           </w:tcPr>
           <w:p>
             <w:r>
@@ -708,12 +547,14 @@
           <w:tcPr>
             <w:tcW w:w="1745" w:type="dxa"/>
             <w:vMerge/>
+            <w:shd w:val="clear" w:color="auto" w:fill="FFFF00"/>
           </w:tcPr>
           <w:p/>
         </w:tc>
         <w:tc>
           <w:tcPr>
             <w:tcW w:w="1863" w:type="dxa"/>
+            <w:shd w:val="clear" w:color="auto" w:fill="FFFF00"/>
           </w:tcPr>
           <w:p>
             <w:r>
@@ -725,12 +566,14 @@
           <w:tcPr>
             <w:tcW w:w="1305" w:type="dxa"/>
             <w:vMerge/>
+            <w:shd w:val="clear" w:color="auto" w:fill="FFFF00"/>
           </w:tcPr>
           <w:p/>
         </w:tc>
         <w:tc>
           <w:tcPr>
             <w:tcW w:w="1724" w:type="dxa"/>
+            <w:shd w:val="clear" w:color="auto" w:fill="FFFF00"/>
           </w:tcPr>
           <w:p>
             <w:r>
@@ -741,10 +584,14 @@
         <w:tc>
           <w:tcPr>
             <w:tcW w:w="1202" w:type="dxa"/>
-          </w:tcPr>
-          <w:p>
-            <w:r>
-              <w:t>100%</w:t>
+            <w:shd w:val="clear" w:color="auto" w:fill="FFFF00"/>
+          </w:tcPr>
+          <w:p>
+            <w:r>
+              <w:t>9</w:t>
+            </w:r>
+            <w:r>
+              <w:t>0%</w:t>
             </w:r>
           </w:p>
         </w:tc>
@@ -753,6 +600,7 @@
         <w:tc>
           <w:tcPr>
             <w:tcW w:w="1511" w:type="dxa"/>
+            <w:shd w:val="clear" w:color="auto" w:fill="FFFF00"/>
           </w:tcPr>
           <w:p>
             <w:r>
@@ -764,12 +612,14 @@
           <w:tcPr>
             <w:tcW w:w="1745" w:type="dxa"/>
             <w:vMerge/>
+            <w:shd w:val="clear" w:color="auto" w:fill="FFFF00"/>
           </w:tcPr>
           <w:p/>
         </w:tc>
         <w:tc>
           <w:tcPr>
             <w:tcW w:w="1863" w:type="dxa"/>
+            <w:shd w:val="clear" w:color="auto" w:fill="FFFF00"/>
           </w:tcPr>
           <w:p>
             <w:r>
@@ -781,12 +631,14 @@
           <w:tcPr>
             <w:tcW w:w="1305" w:type="dxa"/>
             <w:vMerge/>
+            <w:shd w:val="clear" w:color="auto" w:fill="FFFF00"/>
           </w:tcPr>
           <w:p/>
         </w:tc>
         <w:tc>
           <w:tcPr>
             <w:tcW w:w="1724" w:type="dxa"/>
+            <w:shd w:val="clear" w:color="auto" w:fill="FFFF00"/>
           </w:tcPr>
           <w:p>
             <w:r>
@@ -797,10 +649,14 @@
         <w:tc>
           <w:tcPr>
             <w:tcW w:w="1202" w:type="dxa"/>
-          </w:tcPr>
-          <w:p>
-            <w:r>
-              <w:t>100%</w:t>
+            <w:shd w:val="clear" w:color="auto" w:fill="FFFF00"/>
+          </w:tcPr>
+          <w:p>
+            <w:r>
+              <w:t>95</w:t>
+            </w:r>
+            <w:r>
+              <w:t>%</w:t>
             </w:r>
           </w:p>
         </w:tc>
@@ -809,6 +665,7 @@
         <w:tc>
           <w:tcPr>
             <w:tcW w:w="1511" w:type="dxa"/>
+            <w:shd w:val="clear" w:color="auto" w:fill="FFFF00"/>
           </w:tcPr>
           <w:p>
             <w:r>
@@ -820,12 +677,14 @@
           <w:tcPr>
             <w:tcW w:w="1745" w:type="dxa"/>
             <w:vMerge/>
+            <w:shd w:val="clear" w:color="auto" w:fill="FFFF00"/>
           </w:tcPr>
           <w:p/>
         </w:tc>
         <w:tc>
           <w:tcPr>
             <w:tcW w:w="1863" w:type="dxa"/>
+            <w:shd w:val="clear" w:color="auto" w:fill="FFFF00"/>
           </w:tcPr>
           <w:p>
             <w:r>
@@ -837,12 +696,14 @@
           <w:tcPr>
             <w:tcW w:w="1305" w:type="dxa"/>
             <w:vMerge/>
+            <w:shd w:val="clear" w:color="auto" w:fill="FFFF00"/>
           </w:tcPr>
           <w:p/>
         </w:tc>
         <w:tc>
           <w:tcPr>
             <w:tcW w:w="1724" w:type="dxa"/>
+            <w:shd w:val="clear" w:color="auto" w:fill="FFFF00"/>
           </w:tcPr>
           <w:p>
             <w:r>
@@ -853,22 +714,19 @@
         <w:tc>
           <w:tcPr>
             <w:tcW w:w="1202" w:type="dxa"/>
-          </w:tcPr>
-          <w:p>
-            <w:r>
-              <w:t>100%</w:t>
+            <w:shd w:val="clear" w:color="auto" w:fill="FFFF00"/>
+          </w:tcPr>
+          <w:p>
+            <w:r>
+              <w:t>9</w:t>
+            </w:r>
+            <w:r>
+              <w:t>0%</w:t>
             </w:r>
           </w:p>
         </w:tc>
       </w:tr>
     </w:tbl>
-    <w:p>
-      <w:pPr>
-        <w:rPr>
-          <w:lang w:val="en-CA"/>
-        </w:rPr>
-      </w:pPr>
-    </w:p>
     <w:p>
       <w:pPr>
         <w:rPr>
@@ -926,7 +784,7 @@
                     <pic:cNvPicPr/>
                   </pic:nvPicPr>
                   <pic:blipFill>
-                    <a:blip r:embed="rId6"/>
+                    <a:blip r:embed="rId5"/>
                     <a:stretch>
                       <a:fillRect/>
                     </a:stretch>
@@ -982,10 +840,7 @@
     </w:p>
     <w:p>
       <w:r>
-        <w:t xml:space="preserve">Disponibilité : </w:t>
-      </w:r>
-      <w:r>
-        <w:t xml:space="preserve">Il y a un temps entre les pannes infini. En effet, AntennaPod n’utilise pas de serveur central. Toutes les informations qu’il utilise sont des données publiques sur internet. AntennaPod fonctionnera quand même, même si les sites des créateurs de podcast ne fonctionnent plus. </w:t>
+        <w:t xml:space="preserve">Disponibilité : Il y a un temps entre les pannes infini. En effet, AntennaPod n’utilise pas de serveur central. Toutes les informations qu’il utilise sont des données publiques sur internet. AntennaPod fonctionnera quand même, même si les sites des créateurs de podcast ne fonctionnent plus. </w:t>
       </w:r>
     </w:p>
     <w:p>
@@ -993,10 +848,7 @@
         <w:t>Tolérance aux pannes</w:t>
       </w:r>
       <w:r>
-        <w:t> : Nous pouvons voir le test test404 qui s’assure lui que lors d’une panne de connection, que les fonctionalités du système qui n’en demandent pas une fonctionnent encore. Par exemple, les éléments téléchargés fonctionnent encore.</w:t>
-      </w:r>
-      <w:r>
-        <w:t xml:space="preserve"> De plus, sur le site d’AntennaPod, il est dit que l’application va chercher les informations sur les podcasts sur les sites sur lesquels ils sont publiés.</w:t>
+        <w:t> : Nous pouvons voir le test test404 qui s’assure lui que lors d’une panne de connection, que les fonctionalités du système qui n’en demandent pas une fonctionnent encore. Par exemple, les éléments téléchargés fonctionnent encore. De plus, sur le site d’AntennaPod, il est dit que l’application va chercher les informations sur les podcasts sur les sites sur lesquels ils sont publiés.</w:t>
       </w:r>
     </w:p>
     <w:p>
@@ -1053,11 +905,6 @@
       </w:r>
     </w:p>
     <w:p>
-      <w:pPr>
-        <w:rPr>
-          <w:lang w:val="en-CA"/>
-        </w:rPr>
-      </w:pPr>
       <w:r>
         <w:t>Réutilisabilité</w:t>
       </w:r>
@@ -1065,6 +912,329 @@
         <w:t> : Les tests testShareDiaologDsiplayed et testShareDialogCancelButton sont des tests qu’on réutilise un peu partout dans l’application. En effet ces tests s’assurent que les boites de dialogues fonctionnent bien. Les boites de dialogues sont dans la majorités des vues de l’application et on réutilise toujours le même composant.</w:t>
       </w:r>
     </w:p>
+    <w:p>
+      <w:r>
+        <w:br w:type="page"/>
+      </w:r>
+    </w:p>
+    <w:p>
+      <w:r>
+        <w:lastRenderedPageBreak/>
+        <w:t>Nous pouvons retrouver la grande partie des tests d’AntennaPod dans les dossiers ci-dessous.</w:t>
+      </w:r>
+    </w:p>
+    <w:p>
+      <w:r>
+        <w:drawing>
+          <wp:inline distT="0" distB="0" distL="0" distR="0" wp14:anchorId="45759588" wp14:editId="4AF65F64">
+            <wp:extent cx="3543795" cy="619211"/>
+            <wp:effectExtent l="0" t="0" r="0" b="9525"/>
+            <wp:docPr id="3" name="Picture 3" descr="Graphical user interface, text&#10;&#10;Description automatically generated"/>
+            <wp:cNvGraphicFramePr>
+              <a:graphicFrameLocks xmlns:a="http://schemas.openxmlformats.org/drawingml/2006/main" noChangeAspect="1"/>
+            </wp:cNvGraphicFramePr>
+            <a:graphic xmlns:a="http://schemas.openxmlformats.org/drawingml/2006/main">
+              <a:graphicData uri="http://schemas.openxmlformats.org/drawingml/2006/picture">
+                <pic:pic xmlns:pic="http://schemas.openxmlformats.org/drawingml/2006/picture">
+                  <pic:nvPicPr>
+                    <pic:cNvPr id="3" name="Picture 3" descr="Graphical user interface, text&#10;&#10;Description automatically generated"/>
+                    <pic:cNvPicPr/>
+                  </pic:nvPicPr>
+                  <pic:blipFill>
+                    <a:blip r:embed="rId6"/>
+                    <a:stretch>
+                      <a:fillRect/>
+                    </a:stretch>
+                  </pic:blipFill>
+                  <pic:spPr>
+                    <a:xfrm>
+                      <a:off x="0" y="0"/>
+                      <a:ext cx="3543795" cy="619211"/>
+                    </a:xfrm>
+                    <a:prstGeom prst="rect">
+                      <a:avLst/>
+                    </a:prstGeom>
+                  </pic:spPr>
+                </pic:pic>
+              </a:graphicData>
+            </a:graphic>
+          </wp:inline>
+        </w:drawing>
+      </w:r>
+    </w:p>
+    <w:p>
+      <w:r>
+        <w:drawing>
+          <wp:inline distT="0" distB="0" distL="0" distR="0" wp14:anchorId="5250DB7E" wp14:editId="03014A64">
+            <wp:extent cx="1743318" cy="581106"/>
+            <wp:effectExtent l="0" t="0" r="9525" b="9525"/>
+            <wp:docPr id="4" name="Picture 4" descr="Graphical user interface, application&#10;&#10;Description automatically generated"/>
+            <wp:cNvGraphicFramePr>
+              <a:graphicFrameLocks xmlns:a="http://schemas.openxmlformats.org/drawingml/2006/main" noChangeAspect="1"/>
+            </wp:cNvGraphicFramePr>
+            <a:graphic xmlns:a="http://schemas.openxmlformats.org/drawingml/2006/main">
+              <a:graphicData uri="http://schemas.openxmlformats.org/drawingml/2006/picture">
+                <pic:pic xmlns:pic="http://schemas.openxmlformats.org/drawingml/2006/picture">
+                  <pic:nvPicPr>
+                    <pic:cNvPr id="4" name="Picture 4" descr="Graphical user interface, application&#10;&#10;Description automatically generated"/>
+                    <pic:cNvPicPr/>
+                  </pic:nvPicPr>
+                  <pic:blipFill>
+                    <a:blip r:embed="rId7"/>
+                    <a:stretch>
+                      <a:fillRect/>
+                    </a:stretch>
+                  </pic:blipFill>
+                  <pic:spPr>
+                    <a:xfrm>
+                      <a:off x="0" y="0"/>
+                      <a:ext cx="1743318" cy="581106"/>
+                    </a:xfrm>
+                    <a:prstGeom prst="rect">
+                      <a:avLst/>
+                    </a:prstGeom>
+                  </pic:spPr>
+                </pic:pic>
+              </a:graphicData>
+            </a:graphic>
+          </wp:inline>
+        </w:drawing>
+      </w:r>
+      <w:r>
+        <w:t xml:space="preserve"> </w:t>
+      </w:r>
+      <w:r>
+        <w:drawing>
+          <wp:inline distT="0" distB="0" distL="0" distR="0" wp14:anchorId="65EFB40B" wp14:editId="37DB0554">
+            <wp:extent cx="2838846" cy="419158"/>
+            <wp:effectExtent l="0" t="0" r="0" b="0"/>
+            <wp:docPr id="5" name="Picture 5"/>
+            <wp:cNvGraphicFramePr>
+              <a:graphicFrameLocks xmlns:a="http://schemas.openxmlformats.org/drawingml/2006/main" noChangeAspect="1"/>
+            </wp:cNvGraphicFramePr>
+            <a:graphic xmlns:a="http://schemas.openxmlformats.org/drawingml/2006/main">
+              <a:graphicData uri="http://schemas.openxmlformats.org/drawingml/2006/picture">
+                <pic:pic xmlns:pic="http://schemas.openxmlformats.org/drawingml/2006/picture">
+                  <pic:nvPicPr>
+                    <pic:cNvPr id="1" name=""/>
+                    <pic:cNvPicPr/>
+                  </pic:nvPicPr>
+                  <pic:blipFill>
+                    <a:blip r:embed="rId8"/>
+                    <a:stretch>
+                      <a:fillRect/>
+                    </a:stretch>
+                  </pic:blipFill>
+                  <pic:spPr>
+                    <a:xfrm>
+                      <a:off x="0" y="0"/>
+                      <a:ext cx="2838846" cy="419158"/>
+                    </a:xfrm>
+                    <a:prstGeom prst="rect">
+                      <a:avLst/>
+                    </a:prstGeom>
+                  </pic:spPr>
+                </pic:pic>
+              </a:graphicData>
+            </a:graphic>
+          </wp:inline>
+        </w:drawing>
+      </w:r>
+      <w:r>
+        <w:t xml:space="preserve"> </w:t>
+      </w:r>
+      <w:r>
+        <w:drawing>
+          <wp:inline distT="0" distB="0" distL="0" distR="0" wp14:anchorId="2F914946" wp14:editId="73B4CE54">
+            <wp:extent cx="2676899" cy="1114581"/>
+            <wp:effectExtent l="0" t="0" r="0" b="9525"/>
+            <wp:docPr id="6" name="Picture 6" descr="Graphical user interface, text&#10;&#10;Description automatically generated"/>
+            <wp:cNvGraphicFramePr>
+              <a:graphicFrameLocks xmlns:a="http://schemas.openxmlformats.org/drawingml/2006/main" noChangeAspect="1"/>
+            </wp:cNvGraphicFramePr>
+            <a:graphic xmlns:a="http://schemas.openxmlformats.org/drawingml/2006/main">
+              <a:graphicData uri="http://schemas.openxmlformats.org/drawingml/2006/picture">
+                <pic:pic xmlns:pic="http://schemas.openxmlformats.org/drawingml/2006/picture">
+                  <pic:nvPicPr>
+                    <pic:cNvPr id="6" name="Picture 6" descr="Graphical user interface, text&#10;&#10;Description automatically generated"/>
+                    <pic:cNvPicPr/>
+                  </pic:nvPicPr>
+                  <pic:blipFill>
+                    <a:blip r:embed="rId9"/>
+                    <a:stretch>
+                      <a:fillRect/>
+                    </a:stretch>
+                  </pic:blipFill>
+                  <pic:spPr>
+                    <a:xfrm>
+                      <a:off x="0" y="0"/>
+                      <a:ext cx="2676899" cy="1114581"/>
+                    </a:xfrm>
+                    <a:prstGeom prst="rect">
+                      <a:avLst/>
+                    </a:prstGeom>
+                  </pic:spPr>
+                </pic:pic>
+              </a:graphicData>
+            </a:graphic>
+          </wp:inline>
+        </w:drawing>
+      </w:r>
+    </w:p>
+    <w:p>
+      <w:r>
+        <w:t>Ici on peut voir que tous les tests unitaires passent :</w:t>
+      </w:r>
+    </w:p>
+    <w:p>
+      <w:r>
+        <w:drawing>
+          <wp:inline distT="0" distB="0" distL="0" distR="0" wp14:anchorId="2535FD9D" wp14:editId="234F42FC">
+            <wp:extent cx="2848373" cy="1781424"/>
+            <wp:effectExtent l="0" t="0" r="9525" b="9525"/>
+            <wp:docPr id="8" name="Picture 8" descr="Graphical user interface, text, application, chat or text message&#10;&#10;Description automatically generated"/>
+            <wp:cNvGraphicFramePr>
+              <a:graphicFrameLocks xmlns:a="http://schemas.openxmlformats.org/drawingml/2006/main" noChangeAspect="1"/>
+            </wp:cNvGraphicFramePr>
+            <a:graphic xmlns:a="http://schemas.openxmlformats.org/drawingml/2006/main">
+              <a:graphicData uri="http://schemas.openxmlformats.org/drawingml/2006/picture">
+                <pic:pic xmlns:pic="http://schemas.openxmlformats.org/drawingml/2006/picture">
+                  <pic:nvPicPr>
+                    <pic:cNvPr id="8" name="Picture 8" descr="Graphical user interface, text, application, chat or text message&#10;&#10;Description automatically generated"/>
+                    <pic:cNvPicPr/>
+                  </pic:nvPicPr>
+                  <pic:blipFill>
+                    <a:blip r:embed="rId10"/>
+                    <a:stretch>
+                      <a:fillRect/>
+                    </a:stretch>
+                  </pic:blipFill>
+                  <pic:spPr>
+                    <a:xfrm>
+                      <a:off x="0" y="0"/>
+                      <a:ext cx="2848373" cy="1781424"/>
+                    </a:xfrm>
+                    <a:prstGeom prst="rect">
+                      <a:avLst/>
+                    </a:prstGeom>
+                  </pic:spPr>
+                </pic:pic>
+              </a:graphicData>
+            </a:graphic>
+          </wp:inline>
+        </w:drawing>
+      </w:r>
+    </w:p>
+    <w:p>
+      <w:r>
+        <w:t>Les tests systèmes et d’intégration fonctionnent aussi, car les tests fait par l’émulateur fonctionne en plus d’avoir testé à la main que le système fonctionnait.</w:t>
+      </w:r>
+    </w:p>
+    <w:p>
+      <w:r>
+        <w:drawing>
+          <wp:anchor distT="0" distB="0" distL="114300" distR="114300" simplePos="0" relativeHeight="251658240" behindDoc="1" locked="0" layoutInCell="1" allowOverlap="1" wp14:anchorId="2C119D6A" wp14:editId="594509B2">
+            <wp:simplePos x="0" y="0"/>
+            <wp:positionH relativeFrom="column">
+              <wp:posOffset>29260</wp:posOffset>
+            </wp:positionH>
+            <wp:positionV relativeFrom="paragraph">
+              <wp:posOffset>635965</wp:posOffset>
+            </wp:positionV>
+            <wp:extent cx="5166173" cy="2048256"/>
+            <wp:effectExtent l="0" t="0" r="0" b="9525"/>
+            <wp:wrapTight wrapText="bothSides">
+              <wp:wrapPolygon edited="0">
+                <wp:start x="0" y="0"/>
+                <wp:lineTo x="0" y="21500"/>
+                <wp:lineTo x="21507" y="21500"/>
+                <wp:lineTo x="21507" y="0"/>
+                <wp:lineTo x="0" y="0"/>
+              </wp:wrapPolygon>
+            </wp:wrapTight>
+            <wp:docPr id="9" name="Picture 9" descr="Text&#10;&#10;Description automatically generated"/>
+            <wp:cNvGraphicFramePr>
+              <a:graphicFrameLocks xmlns:a="http://schemas.openxmlformats.org/drawingml/2006/main" noChangeAspect="1"/>
+            </wp:cNvGraphicFramePr>
+            <a:graphic xmlns:a="http://schemas.openxmlformats.org/drawingml/2006/main">
+              <a:graphicData uri="http://schemas.openxmlformats.org/drawingml/2006/picture">
+                <pic:pic xmlns:pic="http://schemas.openxmlformats.org/drawingml/2006/picture">
+                  <pic:nvPicPr>
+                    <pic:cNvPr id="9" name="Picture 9" descr="Text&#10;&#10;Description automatically generated"/>
+                    <pic:cNvPicPr/>
+                  </pic:nvPicPr>
+                  <pic:blipFill>
+                    <a:blip r:embed="rId11" cstate="print">
+                      <a:extLst>
+                        <a:ext uri="{28A0092B-C50C-407E-A947-70E740481C1C}">
+                          <a14:useLocalDpi xmlns:a14="http://schemas.microsoft.com/office/drawing/2010/main" val="0"/>
+                        </a:ext>
+                      </a:extLst>
+                    </a:blip>
+                    <a:stretch>
+                      <a:fillRect/>
+                    </a:stretch>
+                  </pic:blipFill>
+                  <pic:spPr>
+                    <a:xfrm>
+                      <a:off x="0" y="0"/>
+                      <a:ext cx="5170451" cy="2049952"/>
+                    </a:xfrm>
+                    <a:prstGeom prst="rect">
+                      <a:avLst/>
+                    </a:prstGeom>
+                  </pic:spPr>
+                </pic:pic>
+              </a:graphicData>
+            </a:graphic>
+            <wp14:sizeRelH relativeFrom="margin">
+              <wp14:pctWidth>0</wp14:pctWidth>
+            </wp14:sizeRelH>
+            <wp14:sizeRelV relativeFrom="margin">
+              <wp14:pctHeight>0</wp14:pctHeight>
+            </wp14:sizeRelV>
+          </wp:anchor>
+        </w:drawing>
+      </w:r>
+      <w:r>
+        <w:drawing>
+          <wp:inline distT="0" distB="0" distL="0" distR="0" wp14:anchorId="4D4FD25F" wp14:editId="03E1CF5A">
+            <wp:extent cx="2791215" cy="581106"/>
+            <wp:effectExtent l="0" t="0" r="9525" b="9525"/>
+            <wp:docPr id="1" name="Picture 1" descr="Graphical user interface&#10;&#10;Description automatically generated with low confidence"/>
+            <wp:cNvGraphicFramePr>
+              <a:graphicFrameLocks xmlns:a="http://schemas.openxmlformats.org/drawingml/2006/main" noChangeAspect="1"/>
+            </wp:cNvGraphicFramePr>
+            <a:graphic xmlns:a="http://schemas.openxmlformats.org/drawingml/2006/main">
+              <a:graphicData uri="http://schemas.openxmlformats.org/drawingml/2006/picture">
+                <pic:pic xmlns:pic="http://schemas.openxmlformats.org/drawingml/2006/picture">
+                  <pic:nvPicPr>
+                    <pic:cNvPr id="1" name="Picture 1" descr="Graphical user interface&#10;&#10;Description automatically generated with low confidence"/>
+                    <pic:cNvPicPr/>
+                  </pic:nvPicPr>
+                  <pic:blipFill>
+                    <a:blip r:embed="rId12"/>
+                    <a:stretch>
+                      <a:fillRect/>
+                    </a:stretch>
+                  </pic:blipFill>
+                  <pic:spPr>
+                    <a:xfrm>
+                      <a:off x="0" y="0"/>
+                      <a:ext cx="2791215" cy="581106"/>
+                    </a:xfrm>
+                    <a:prstGeom prst="rect">
+                      <a:avLst/>
+                    </a:prstGeom>
+                  </pic:spPr>
+                </pic:pic>
+              </a:graphicData>
+            </a:graphic>
+          </wp:inline>
+        </w:drawing>
+      </w:r>
+    </w:p>
+    <w:p/>
     <w:sectPr>
       <w:pgSz w:w="12240" w:h="15840"/>
       <w:pgMar w:top="1440" w:right="1440" w:bottom="1440" w:left="1440" w:header="708" w:footer="708" w:gutter="0"/>
@@ -1478,13 +1648,13 @@
       <w:noProof/>
     </w:rPr>
   </w:style>
-  <w:style w:type="character" w:default="1" w:styleId="Policepardfaut">
+  <w:style w:type="character" w:default="1" w:styleId="DefaultParagraphFont">
     <w:name w:val="Default Paragraph Font"/>
     <w:uiPriority w:val="1"/>
     <w:semiHidden/>
     <w:unhideWhenUsed/>
   </w:style>
-  <w:style w:type="table" w:default="1" w:styleId="TableauNormal">
+  <w:style w:type="table" w:default="1" w:styleId="TableNormal">
     <w:name w:val="Normal Table"/>
     <w:uiPriority w:val="99"/>
     <w:semiHidden/>
@@ -1499,16 +1669,16 @@
       </w:tblCellMar>
     </w:tblPr>
   </w:style>
-  <w:style w:type="numbering" w:default="1" w:styleId="Aucuneliste">
+  <w:style w:type="numbering" w:default="1" w:styleId="NoList">
     <w:name w:val="No List"/>
     <w:uiPriority w:val="99"/>
     <w:semiHidden/>
     <w:unhideWhenUsed/>
   </w:style>
-  <w:style w:type="paragraph" w:styleId="PrformatHTML">
+  <w:style w:type="paragraph" w:styleId="HTMLPreformatted">
     <w:name w:val="HTML Preformatted"/>
     <w:basedOn w:val="Normal"/>
-    <w:link w:val="PrformatHTMLCar"/>
+    <w:link w:val="HTMLPreformattedChar"/>
     <w:uiPriority w:val="99"/>
     <w:unhideWhenUsed/>
     <w:rsid w:val="00C43C18"/>
@@ -1541,10 +1711,10 @@
       <w:lang w:eastAsia="fr-CA"/>
     </w:rPr>
   </w:style>
-  <w:style w:type="character" w:customStyle="1" w:styleId="PrformatHTMLCar">
-    <w:name w:val="Préformaté HTML Car"/>
-    <w:basedOn w:val="Policepardfaut"/>
-    <w:link w:val="PrformatHTML"/>
+  <w:style w:type="character" w:customStyle="1" w:styleId="HTMLPreformattedChar">
+    <w:name w:val="HTML Preformatted Char"/>
+    <w:basedOn w:val="DefaultParagraphFont"/>
+    <w:link w:val="HTMLPreformatted"/>
     <w:uiPriority w:val="99"/>
     <w:rsid w:val="00C43C18"/>
     <w:rPr>
@@ -1554,9 +1724,9 @@
       <w:lang w:eastAsia="fr-CA"/>
     </w:rPr>
   </w:style>
-  <w:style w:type="table" w:styleId="Grilledutableau">
+  <w:style w:type="table" w:styleId="TableGrid">
     <w:name w:val="Table Grid"/>
-    <w:basedOn w:val="TableauNormal"/>
+    <w:basedOn w:val="TableNormal"/>
     <w:uiPriority w:val="39"/>
     <w:rsid w:val="00F47E24"/>
     <w:pPr>
@@ -1573,9 +1743,9 @@
       </w:tblBorders>
     </w:tblPr>
   </w:style>
-  <w:style w:type="character" w:styleId="Lienhypertexte">
+  <w:style w:type="character" w:styleId="Hyperlink">
     <w:name w:val="Hyperlink"/>
-    <w:basedOn w:val="Policepardfaut"/>
+    <w:basedOn w:val="DefaultParagraphFont"/>
     <w:uiPriority w:val="99"/>
     <w:unhideWhenUsed/>
     <w:rsid w:val="00F913C4"/>
@@ -1584,9 +1754,9 @@
       <w:u w:val="single"/>
     </w:rPr>
   </w:style>
-  <w:style w:type="character" w:styleId="Mentionnonrsolue">
+  <w:style w:type="character" w:styleId="UnresolvedMention">
     <w:name w:val="Unresolved Mention"/>
-    <w:basedOn w:val="Policepardfaut"/>
+    <w:basedOn w:val="DefaultParagraphFont"/>
     <w:uiPriority w:val="99"/>
     <w:semiHidden/>
     <w:unhideWhenUsed/>

</xml_diff>

<commit_message>
questions 2 et 3
</commit_message>
<xml_diff>
--- a/Labo1/Question 2.docx
+++ b/Labo1/Question 2.docx
@@ -18,7 +18,13 @@
         <w:t xml:space="preserve"> le « Big Bang » soit la méthode incrémentale. </w:t>
       </w:r>
       <w:r>
-        <w:t>Le « Big Bang » consiste à tester le système en entier une fois qu’il est complet. La méthode incrémentale consiste à faire des tests unitaires sur chaque composant, ensuite faire des tests d’intégration et finalement faire des tests de sytème. Un avantage du « Big Bang » est qu’il est plus rapide à faire. En effet, il n’y a qu’une seule itération. La méthode incrémentale quant à elle à plusieurs cycles. Elle a comme avantage de mieux trouver des bugs potentiels et de retrouver les problèmes plus facilement s’il y en a. Nous avons opté pour la méthode incrémentale, car nous avions du temps et consacrons beaucoup d’importance aux tests.</w:t>
+        <w:t xml:space="preserve">Le « Big Bang » consiste à tester le système en entier une fois qu’il est complet. La méthode incrémentale consiste à faire des tests unitaires sur chaque composant, ensuite faire des tests d’intégration et finalement faire </w:t>
+      </w:r>
+      <w:r>
+        <w:t>l</w:t>
+      </w:r>
+      <w:r>
+        <w:t>es tests de sytème. Un avantage du « Big Bang » est qu’il est plus rapide à faire. En effet, il n’y a qu’une seule itération. La méthode incrémentale quant à elle à plusieurs cycles. Elle a comme avantage de mieux trouver des bugs potentiels et de retrouver les problèmes plus facilement s’il y en a. Nous avons opté pour la méthode incrémentale, car nous avions du temps et consacrons beaucoup d’importance aux tests.</w:t>
       </w:r>
       <w:r>
         <w:t xml:space="preserve"> </w:t>
@@ -119,7 +125,7 @@
           </w:tcPr>
           <w:p>
             <w:r>
-              <w:t>Logiciel/utilitaire mis à profit</w:t>
+              <w:t>Logiciel</w:t>
             </w:r>
           </w:p>
         </w:tc>
@@ -189,7 +195,7 @@
           </w:tcPr>
           <w:p>
             <w:r>
-              <w:t>Utilisateur</w:t>
+              <w:t>JUnit</w:t>
             </w:r>
           </w:p>
         </w:tc>
@@ -251,7 +257,7 @@
           </w:tcPr>
           <w:p>
             <w:r>
-              <w:t>Utilisateur</w:t>
+              <w:t>JUnit</w:t>
             </w:r>
           </w:p>
         </w:tc>
@@ -313,7 +319,7 @@
           </w:tcPr>
           <w:p>
             <w:r>
-              <w:t>Utilisateur</w:t>
+              <w:t>JUnit</w:t>
             </w:r>
           </w:p>
         </w:tc>
@@ -373,13 +379,7 @@
           </w:tcPr>
           <w:p>
             <w:r>
-              <w:t xml:space="preserve">Utilisateur, </w:t>
-            </w:r>
-            <w:r>
-              <w:t>AntennaPod</w:t>
-            </w:r>
-            <w:r>
-              <w:t xml:space="preserve"> et auteurs de podcasts</w:t>
+              <w:t>NA</w:t>
             </w:r>
           </w:p>
         </w:tc>
@@ -444,10 +444,7 @@
           </w:tcPr>
           <w:p>
             <w:r>
-              <w:t xml:space="preserve">Utilisateur, auteurs de podcasts et </w:t>
-            </w:r>
-            <w:r>
-              <w:t>AntennaPod</w:t>
+              <w:t>JUnit</w:t>
             </w:r>
           </w:p>
         </w:tc>
@@ -458,7 +455,10 @@
           </w:tcPr>
           <w:p>
             <w:r>
-              <w:t>98</w:t>
+              <w:t>9</w:t>
+            </w:r>
+            <w:r>
+              <w:t>9,5</w:t>
             </w:r>
             <w:r>
               <w:t>%</w:t>
@@ -512,7 +512,7 @@
           </w:tcPr>
           <w:p>
             <w:r>
-              <w:t>Utilisateur et AntennaPod</w:t>
+              <w:t>NA</w:t>
             </w:r>
           </w:p>
         </w:tc>
@@ -577,7 +577,7 @@
           </w:tcPr>
           <w:p>
             <w:r>
-              <w:t>AntennaPod</w:t>
+              <w:t>NA</w:t>
             </w:r>
           </w:p>
         </w:tc>
@@ -642,7 +642,7 @@
           </w:tcPr>
           <w:p>
             <w:r>
-              <w:t>AntennaPod</w:t>
+              <w:t>NA</w:t>
             </w:r>
           </w:p>
         </w:tc>
@@ -707,7 +707,7 @@
           </w:tcPr>
           <w:p>
             <w:r>
-              <w:t>AntennaPod</w:t>
+              <w:t>NA</w:t>
             </w:r>
           </w:p>
         </w:tc>
@@ -1222,6 +1222,1029 @@
                     <a:xfrm>
                       <a:off x="0" y="0"/>
                       <a:ext cx="2791215" cy="581106"/>
+                    </a:xfrm>
+                    <a:prstGeom prst="rect">
+                      <a:avLst/>
+                    </a:prstGeom>
+                  </pic:spPr>
+                </pic:pic>
+              </a:graphicData>
+            </a:graphic>
+          </wp:inline>
+        </w:drawing>
+      </w:r>
+    </w:p>
+    <w:p/>
+    <w:p/>
+    <w:p/>
+    <w:p/>
+    <w:p/>
+    <w:p/>
+    <w:p/>
+    <w:p>
+      <w:r>
+        <w:lastRenderedPageBreak/>
+        <w:t>Les tests unitaires passent localement, comme on peut voir ici</w:t>
+      </w:r>
+      <w:r>
+        <w:t xml:space="preserve"> en lançant la commande « gradlew test »</w:t>
+      </w:r>
+      <w:r>
+        <w:t xml:space="preserve"> </w:t>
+      </w:r>
+      <w:r>
+        <w:drawing>
+          <wp:inline distT="0" distB="0" distL="0" distR="0" wp14:anchorId="2C567DD0" wp14:editId="0D256D95">
+            <wp:extent cx="3038899" cy="238158"/>
+            <wp:effectExtent l="0" t="0" r="9525" b="9525"/>
+            <wp:docPr id="46" name="Picture 46"/>
+            <wp:cNvGraphicFramePr>
+              <a:graphicFrameLocks xmlns:a="http://schemas.openxmlformats.org/drawingml/2006/main" noChangeAspect="1"/>
+            </wp:cNvGraphicFramePr>
+            <a:graphic xmlns:a="http://schemas.openxmlformats.org/drawingml/2006/main">
+              <a:graphicData uri="http://schemas.openxmlformats.org/drawingml/2006/picture">
+                <pic:pic xmlns:pic="http://schemas.openxmlformats.org/drawingml/2006/picture">
+                  <pic:nvPicPr>
+                    <pic:cNvPr id="1" name=""/>
+                    <pic:cNvPicPr/>
+                  </pic:nvPicPr>
+                  <pic:blipFill>
+                    <a:blip r:embed="rId13"/>
+                    <a:stretch>
+                      <a:fillRect/>
+                    </a:stretch>
+                  </pic:blipFill>
+                  <pic:spPr>
+                    <a:xfrm>
+                      <a:off x="0" y="0"/>
+                      <a:ext cx="3038899" cy="238158"/>
+                    </a:xfrm>
+                    <a:prstGeom prst="rect">
+                      <a:avLst/>
+                    </a:prstGeom>
+                  </pic:spPr>
+                </pic:pic>
+              </a:graphicData>
+            </a:graphic>
+          </wp:inline>
+        </w:drawing>
+      </w:r>
+    </w:p>
+    <w:p>
+      <w:r>
+        <w:t>Cependant</w:t>
+      </w:r>
+      <w:r>
+        <w:t>, pour le module « App »</w:t>
+      </w:r>
+      <w:r>
+        <w:t xml:space="preserve">, certains des tests de l’émulateur ne fonctionnent pas localement. </w:t>
+      </w:r>
+      <w:r>
+        <w:t>On peut voir que c’est à cause de l’émulateur utilisé. En effet, on peut voir qu’avec deux émulateurs différents nous obtenons des résultats de tests largement différents. Nous pouvons cependant voir que les tests d’émulateur passent tous sur la pipeline.</w:t>
+      </w:r>
+      <w:r>
+        <w:br w:type="page"/>
+      </w:r>
+    </w:p>
+    <w:p>
+      <w:r>
+        <w:lastRenderedPageBreak/>
+        <w:t>App pixel 2 :</w:t>
+      </w:r>
+      <w:r>
+        <w:drawing>
+          <wp:inline distT="0" distB="0" distL="0" distR="0" wp14:anchorId="60A8CC6F" wp14:editId="46B7B157">
+            <wp:extent cx="5630061" cy="3972479"/>
+            <wp:effectExtent l="0" t="0" r="8890" b="9525"/>
+            <wp:docPr id="38" name="Picture 38" descr="Graphical user interface, text&#10;&#10;Description automatically generated"/>
+            <wp:cNvGraphicFramePr>
+              <a:graphicFrameLocks xmlns:a="http://schemas.openxmlformats.org/drawingml/2006/main" noChangeAspect="1"/>
+            </wp:cNvGraphicFramePr>
+            <a:graphic xmlns:a="http://schemas.openxmlformats.org/drawingml/2006/main">
+              <a:graphicData uri="http://schemas.openxmlformats.org/drawingml/2006/picture">
+                <pic:pic xmlns:pic="http://schemas.openxmlformats.org/drawingml/2006/picture">
+                  <pic:nvPicPr>
+                    <pic:cNvPr id="38" name="Picture 38" descr="Graphical user interface, text&#10;&#10;Description automatically generated"/>
+                    <pic:cNvPicPr/>
+                  </pic:nvPicPr>
+                  <pic:blipFill>
+                    <a:blip r:embed="rId14"/>
+                    <a:stretch>
+                      <a:fillRect/>
+                    </a:stretch>
+                  </pic:blipFill>
+                  <pic:spPr>
+                    <a:xfrm>
+                      <a:off x="0" y="0"/>
+                      <a:ext cx="5630061" cy="3972479"/>
+                    </a:xfrm>
+                    <a:prstGeom prst="rect">
+                      <a:avLst/>
+                    </a:prstGeom>
+                  </pic:spPr>
+                </pic:pic>
+              </a:graphicData>
+            </a:graphic>
+          </wp:inline>
+        </w:drawing>
+      </w:r>
+      <w:r>
+        <w:lastRenderedPageBreak/>
+        <w:drawing>
+          <wp:inline distT="0" distB="0" distL="0" distR="0" wp14:anchorId="1C806F76" wp14:editId="0640D2B8">
+            <wp:extent cx="5287113" cy="6496957"/>
+            <wp:effectExtent l="0" t="0" r="8890" b="0"/>
+            <wp:docPr id="40" name="Picture 40" descr="Text&#10;&#10;Description automatically generated"/>
+            <wp:cNvGraphicFramePr>
+              <a:graphicFrameLocks xmlns:a="http://schemas.openxmlformats.org/drawingml/2006/main" noChangeAspect="1"/>
+            </wp:cNvGraphicFramePr>
+            <a:graphic xmlns:a="http://schemas.openxmlformats.org/drawingml/2006/main">
+              <a:graphicData uri="http://schemas.openxmlformats.org/drawingml/2006/picture">
+                <pic:pic xmlns:pic="http://schemas.openxmlformats.org/drawingml/2006/picture">
+                  <pic:nvPicPr>
+                    <pic:cNvPr id="40" name="Picture 40" descr="Text&#10;&#10;Description automatically generated"/>
+                    <pic:cNvPicPr/>
+                  </pic:nvPicPr>
+                  <pic:blipFill>
+                    <a:blip r:embed="rId15"/>
+                    <a:stretch>
+                      <a:fillRect/>
+                    </a:stretch>
+                  </pic:blipFill>
+                  <pic:spPr>
+                    <a:xfrm>
+                      <a:off x="0" y="0"/>
+                      <a:ext cx="5287113" cy="6496957"/>
+                    </a:xfrm>
+                    <a:prstGeom prst="rect">
+                      <a:avLst/>
+                    </a:prstGeom>
+                  </pic:spPr>
+                </pic:pic>
+              </a:graphicData>
+            </a:graphic>
+          </wp:inline>
+        </w:drawing>
+      </w:r>
+      <w:r>
+        <w:lastRenderedPageBreak/>
+        <w:drawing>
+          <wp:inline distT="0" distB="0" distL="0" distR="0" wp14:anchorId="41B67092" wp14:editId="0F097961">
+            <wp:extent cx="5201376" cy="2857899"/>
+            <wp:effectExtent l="0" t="0" r="0" b="0"/>
+            <wp:docPr id="41" name="Picture 41" descr="Text&#10;&#10;Description automatically generated"/>
+            <wp:cNvGraphicFramePr>
+              <a:graphicFrameLocks xmlns:a="http://schemas.openxmlformats.org/drawingml/2006/main" noChangeAspect="1"/>
+            </wp:cNvGraphicFramePr>
+            <a:graphic xmlns:a="http://schemas.openxmlformats.org/drawingml/2006/main">
+              <a:graphicData uri="http://schemas.openxmlformats.org/drawingml/2006/picture">
+                <pic:pic xmlns:pic="http://schemas.openxmlformats.org/drawingml/2006/picture">
+                  <pic:nvPicPr>
+                    <pic:cNvPr id="41" name="Picture 41" descr="Text&#10;&#10;Description automatically generated"/>
+                    <pic:cNvPicPr/>
+                  </pic:nvPicPr>
+                  <pic:blipFill>
+                    <a:blip r:embed="rId16"/>
+                    <a:stretch>
+                      <a:fillRect/>
+                    </a:stretch>
+                  </pic:blipFill>
+                  <pic:spPr>
+                    <a:xfrm>
+                      <a:off x="0" y="0"/>
+                      <a:ext cx="5201376" cy="2857899"/>
+                    </a:xfrm>
+                    <a:prstGeom prst="rect">
+                      <a:avLst/>
+                    </a:prstGeom>
+                  </pic:spPr>
+                </pic:pic>
+              </a:graphicData>
+            </a:graphic>
+          </wp:inline>
+        </w:drawing>
+      </w:r>
+      <w:r>
+        <w:lastRenderedPageBreak/>
+        <w:drawing>
+          <wp:inline distT="0" distB="0" distL="0" distR="0" wp14:anchorId="587E5D95" wp14:editId="02D90DFA">
+            <wp:extent cx="5125165" cy="5744377"/>
+            <wp:effectExtent l="0" t="0" r="0" b="8890"/>
+            <wp:docPr id="42" name="Picture 42" descr="Text&#10;&#10;Description automatically generated"/>
+            <wp:cNvGraphicFramePr>
+              <a:graphicFrameLocks xmlns:a="http://schemas.openxmlformats.org/drawingml/2006/main" noChangeAspect="1"/>
+            </wp:cNvGraphicFramePr>
+            <a:graphic xmlns:a="http://schemas.openxmlformats.org/drawingml/2006/main">
+              <a:graphicData uri="http://schemas.openxmlformats.org/drawingml/2006/picture">
+                <pic:pic xmlns:pic="http://schemas.openxmlformats.org/drawingml/2006/picture">
+                  <pic:nvPicPr>
+                    <pic:cNvPr id="42" name="Picture 42" descr="Text&#10;&#10;Description automatically generated"/>
+                    <pic:cNvPicPr/>
+                  </pic:nvPicPr>
+                  <pic:blipFill>
+                    <a:blip r:embed="rId17"/>
+                    <a:stretch>
+                      <a:fillRect/>
+                    </a:stretch>
+                  </pic:blipFill>
+                  <pic:spPr>
+                    <a:xfrm>
+                      <a:off x="0" y="0"/>
+                      <a:ext cx="5125165" cy="5744377"/>
+                    </a:xfrm>
+                    <a:prstGeom prst="rect">
+                      <a:avLst/>
+                    </a:prstGeom>
+                  </pic:spPr>
+                </pic:pic>
+              </a:graphicData>
+            </a:graphic>
+          </wp:inline>
+        </w:drawing>
+      </w:r>
+      <w:r>
+        <w:lastRenderedPageBreak/>
+        <w:drawing>
+          <wp:inline distT="0" distB="0" distL="0" distR="0" wp14:anchorId="0DD2D124" wp14:editId="6BAE1AD5">
+            <wp:extent cx="5229955" cy="6325483"/>
+            <wp:effectExtent l="0" t="0" r="8890" b="0"/>
+            <wp:docPr id="43" name="Picture 43" descr="Text&#10;&#10;Description automatically generated"/>
+            <wp:cNvGraphicFramePr>
+              <a:graphicFrameLocks xmlns:a="http://schemas.openxmlformats.org/drawingml/2006/main" noChangeAspect="1"/>
+            </wp:cNvGraphicFramePr>
+            <a:graphic xmlns:a="http://schemas.openxmlformats.org/drawingml/2006/main">
+              <a:graphicData uri="http://schemas.openxmlformats.org/drawingml/2006/picture">
+                <pic:pic xmlns:pic="http://schemas.openxmlformats.org/drawingml/2006/picture">
+                  <pic:nvPicPr>
+                    <pic:cNvPr id="43" name="Picture 43" descr="Text&#10;&#10;Description automatically generated"/>
+                    <pic:cNvPicPr/>
+                  </pic:nvPicPr>
+                  <pic:blipFill>
+                    <a:blip r:embed="rId18"/>
+                    <a:stretch>
+                      <a:fillRect/>
+                    </a:stretch>
+                  </pic:blipFill>
+                  <pic:spPr>
+                    <a:xfrm>
+                      <a:off x="0" y="0"/>
+                      <a:ext cx="5229955" cy="6325483"/>
+                    </a:xfrm>
+                    <a:prstGeom prst="rect">
+                      <a:avLst/>
+                    </a:prstGeom>
+                  </pic:spPr>
+                </pic:pic>
+              </a:graphicData>
+            </a:graphic>
+          </wp:inline>
+        </w:drawing>
+      </w:r>
+      <w:r>
+        <w:lastRenderedPageBreak/>
+        <w:drawing>
+          <wp:inline distT="0" distB="0" distL="0" distR="0" wp14:anchorId="78F38BDF" wp14:editId="3249E56B">
+            <wp:extent cx="5268060" cy="6725589"/>
+            <wp:effectExtent l="0" t="0" r="8890" b="0"/>
+            <wp:docPr id="44" name="Picture 44" descr="Text&#10;&#10;Description automatically generated with medium confidence"/>
+            <wp:cNvGraphicFramePr>
+              <a:graphicFrameLocks xmlns:a="http://schemas.openxmlformats.org/drawingml/2006/main" noChangeAspect="1"/>
+            </wp:cNvGraphicFramePr>
+            <a:graphic xmlns:a="http://schemas.openxmlformats.org/drawingml/2006/main">
+              <a:graphicData uri="http://schemas.openxmlformats.org/drawingml/2006/picture">
+                <pic:pic xmlns:pic="http://schemas.openxmlformats.org/drawingml/2006/picture">
+                  <pic:nvPicPr>
+                    <pic:cNvPr id="44" name="Picture 44" descr="Text&#10;&#10;Description automatically generated with medium confidence"/>
+                    <pic:cNvPicPr/>
+                  </pic:nvPicPr>
+                  <pic:blipFill>
+                    <a:blip r:embed="rId19"/>
+                    <a:stretch>
+                      <a:fillRect/>
+                    </a:stretch>
+                  </pic:blipFill>
+                  <pic:spPr>
+                    <a:xfrm>
+                      <a:off x="0" y="0"/>
+                      <a:ext cx="5268060" cy="6725589"/>
+                    </a:xfrm>
+                    <a:prstGeom prst="rect">
+                      <a:avLst/>
+                    </a:prstGeom>
+                  </pic:spPr>
+                </pic:pic>
+              </a:graphicData>
+            </a:graphic>
+          </wp:inline>
+        </w:drawing>
+      </w:r>
+      <w:r>
+        <w:drawing>
+          <wp:inline distT="0" distB="0" distL="0" distR="0" wp14:anchorId="361AB2E1" wp14:editId="394D20E7">
+            <wp:extent cx="5277587" cy="1181265"/>
+            <wp:effectExtent l="0" t="0" r="0" b="0"/>
+            <wp:docPr id="45" name="Picture 45" descr="Graphical user interface, application&#10;&#10;Description automatically generated"/>
+            <wp:cNvGraphicFramePr>
+              <a:graphicFrameLocks xmlns:a="http://schemas.openxmlformats.org/drawingml/2006/main" noChangeAspect="1"/>
+            </wp:cNvGraphicFramePr>
+            <a:graphic xmlns:a="http://schemas.openxmlformats.org/drawingml/2006/main">
+              <a:graphicData uri="http://schemas.openxmlformats.org/drawingml/2006/picture">
+                <pic:pic xmlns:pic="http://schemas.openxmlformats.org/drawingml/2006/picture">
+                  <pic:nvPicPr>
+                    <pic:cNvPr id="45" name="Picture 45" descr="Graphical user interface, application&#10;&#10;Description automatically generated"/>
+                    <pic:cNvPicPr/>
+                  </pic:nvPicPr>
+                  <pic:blipFill>
+                    <a:blip r:embed="rId20"/>
+                    <a:stretch>
+                      <a:fillRect/>
+                    </a:stretch>
+                  </pic:blipFill>
+                  <pic:spPr>
+                    <a:xfrm>
+                      <a:off x="0" y="0"/>
+                      <a:ext cx="5277587" cy="1181265"/>
+                    </a:xfrm>
+                    <a:prstGeom prst="rect">
+                      <a:avLst/>
+                    </a:prstGeom>
+                  </pic:spPr>
+                </pic:pic>
+              </a:graphicData>
+            </a:graphic>
+          </wp:inline>
+        </w:drawing>
+      </w:r>
+      <w:r>
+        <w:br w:type="page"/>
+      </w:r>
+    </w:p>
+    <w:p>
+      <w:r>
+        <w:lastRenderedPageBreak/>
+        <w:t>App</w:t>
+      </w:r>
+      <w:r>
+        <w:t xml:space="preserve"> tablette custom</w:t>
+      </w:r>
+      <w:r>
+        <w:t> :</w:t>
+      </w:r>
+    </w:p>
+    <w:p>
+      <w:r>
+        <w:drawing>
+          <wp:inline distT="0" distB="0" distL="0" distR="0" wp14:anchorId="37236C1D" wp14:editId="1064FAFB">
+            <wp:extent cx="5943600" cy="5565775"/>
+            <wp:effectExtent l="0" t="0" r="0" b="0"/>
+            <wp:docPr id="7" name="Picture 7" descr="Text&#10;&#10;Description automatically generated"/>
+            <wp:cNvGraphicFramePr>
+              <a:graphicFrameLocks xmlns:a="http://schemas.openxmlformats.org/drawingml/2006/main" noChangeAspect="1"/>
+            </wp:cNvGraphicFramePr>
+            <a:graphic xmlns:a="http://schemas.openxmlformats.org/drawingml/2006/main">
+              <a:graphicData uri="http://schemas.openxmlformats.org/drawingml/2006/picture">
+                <pic:pic xmlns:pic="http://schemas.openxmlformats.org/drawingml/2006/picture">
+                  <pic:nvPicPr>
+                    <pic:cNvPr id="7" name="Picture 7" descr="Text&#10;&#10;Description automatically generated"/>
+                    <pic:cNvPicPr/>
+                  </pic:nvPicPr>
+                  <pic:blipFill>
+                    <a:blip r:embed="rId21"/>
+                    <a:stretch>
+                      <a:fillRect/>
+                    </a:stretch>
+                  </pic:blipFill>
+                  <pic:spPr>
+                    <a:xfrm>
+                      <a:off x="0" y="0"/>
+                      <a:ext cx="5943600" cy="5565775"/>
+                    </a:xfrm>
+                    <a:prstGeom prst="rect">
+                      <a:avLst/>
+                    </a:prstGeom>
+                  </pic:spPr>
+                </pic:pic>
+              </a:graphicData>
+            </a:graphic>
+          </wp:inline>
+        </w:drawing>
+      </w:r>
+    </w:p>
+    <w:p>
+      <w:r>
+        <w:br w:type="page"/>
+      </w:r>
+      <w:r>
+        <w:lastRenderedPageBreak/>
+        <w:drawing>
+          <wp:inline distT="0" distB="0" distL="0" distR="0" wp14:anchorId="55EE84FB" wp14:editId="3A7067A7">
+            <wp:extent cx="5296639" cy="6563641"/>
+            <wp:effectExtent l="0" t="0" r="0" b="8890"/>
+            <wp:docPr id="32" name="Picture 32" descr="Text&#10;&#10;Description automatically generated"/>
+            <wp:cNvGraphicFramePr>
+              <a:graphicFrameLocks xmlns:a="http://schemas.openxmlformats.org/drawingml/2006/main" noChangeAspect="1"/>
+            </wp:cNvGraphicFramePr>
+            <a:graphic xmlns:a="http://schemas.openxmlformats.org/drawingml/2006/main">
+              <a:graphicData uri="http://schemas.openxmlformats.org/drawingml/2006/picture">
+                <pic:pic xmlns:pic="http://schemas.openxmlformats.org/drawingml/2006/picture">
+                  <pic:nvPicPr>
+                    <pic:cNvPr id="32" name="Picture 32" descr="Text&#10;&#10;Description automatically generated"/>
+                    <pic:cNvPicPr/>
+                  </pic:nvPicPr>
+                  <pic:blipFill>
+                    <a:blip r:embed="rId22"/>
+                    <a:stretch>
+                      <a:fillRect/>
+                    </a:stretch>
+                  </pic:blipFill>
+                  <pic:spPr>
+                    <a:xfrm>
+                      <a:off x="0" y="0"/>
+                      <a:ext cx="5296639" cy="6563641"/>
+                    </a:xfrm>
+                    <a:prstGeom prst="rect">
+                      <a:avLst/>
+                    </a:prstGeom>
+                  </pic:spPr>
+                </pic:pic>
+              </a:graphicData>
+            </a:graphic>
+          </wp:inline>
+        </w:drawing>
+      </w:r>
+    </w:p>
+    <w:p>
+      <w:r>
+        <w:lastRenderedPageBreak/>
+        <w:drawing>
+          <wp:inline distT="0" distB="0" distL="0" distR="0" wp14:anchorId="41812225" wp14:editId="1207B5B1">
+            <wp:extent cx="5125165" cy="2905530"/>
+            <wp:effectExtent l="0" t="0" r="0" b="9525"/>
+            <wp:docPr id="33" name="Picture 33" descr="Text&#10;&#10;Description automatically generated"/>
+            <wp:cNvGraphicFramePr>
+              <a:graphicFrameLocks xmlns:a="http://schemas.openxmlformats.org/drawingml/2006/main" noChangeAspect="1"/>
+            </wp:cNvGraphicFramePr>
+            <a:graphic xmlns:a="http://schemas.openxmlformats.org/drawingml/2006/main">
+              <a:graphicData uri="http://schemas.openxmlformats.org/drawingml/2006/picture">
+                <pic:pic xmlns:pic="http://schemas.openxmlformats.org/drawingml/2006/picture">
+                  <pic:nvPicPr>
+                    <pic:cNvPr id="33" name="Picture 33" descr="Text&#10;&#10;Description automatically generated"/>
+                    <pic:cNvPicPr/>
+                  </pic:nvPicPr>
+                  <pic:blipFill>
+                    <a:blip r:embed="rId23"/>
+                    <a:stretch>
+                      <a:fillRect/>
+                    </a:stretch>
+                  </pic:blipFill>
+                  <pic:spPr>
+                    <a:xfrm>
+                      <a:off x="0" y="0"/>
+                      <a:ext cx="5125165" cy="2905530"/>
+                    </a:xfrm>
+                    <a:prstGeom prst="rect">
+                      <a:avLst/>
+                    </a:prstGeom>
+                  </pic:spPr>
+                </pic:pic>
+              </a:graphicData>
+            </a:graphic>
+          </wp:inline>
+        </w:drawing>
+      </w:r>
+      <w:r>
+        <w:lastRenderedPageBreak/>
+        <w:drawing>
+          <wp:inline distT="0" distB="0" distL="0" distR="0" wp14:anchorId="3470BE84" wp14:editId="47983723">
+            <wp:extent cx="5029902" cy="5753903"/>
+            <wp:effectExtent l="0" t="0" r="0" b="0"/>
+            <wp:docPr id="34" name="Picture 34" descr="Text&#10;&#10;Description automatically generated"/>
+            <wp:cNvGraphicFramePr>
+              <a:graphicFrameLocks xmlns:a="http://schemas.openxmlformats.org/drawingml/2006/main" noChangeAspect="1"/>
+            </wp:cNvGraphicFramePr>
+            <a:graphic xmlns:a="http://schemas.openxmlformats.org/drawingml/2006/main">
+              <a:graphicData uri="http://schemas.openxmlformats.org/drawingml/2006/picture">
+                <pic:pic xmlns:pic="http://schemas.openxmlformats.org/drawingml/2006/picture">
+                  <pic:nvPicPr>
+                    <pic:cNvPr id="34" name="Picture 34" descr="Text&#10;&#10;Description automatically generated"/>
+                    <pic:cNvPicPr/>
+                  </pic:nvPicPr>
+                  <pic:blipFill>
+                    <a:blip r:embed="rId24"/>
+                    <a:stretch>
+                      <a:fillRect/>
+                    </a:stretch>
+                  </pic:blipFill>
+                  <pic:spPr>
+                    <a:xfrm>
+                      <a:off x="0" y="0"/>
+                      <a:ext cx="5029902" cy="5753903"/>
+                    </a:xfrm>
+                    <a:prstGeom prst="rect">
+                      <a:avLst/>
+                    </a:prstGeom>
+                  </pic:spPr>
+                </pic:pic>
+              </a:graphicData>
+            </a:graphic>
+          </wp:inline>
+        </w:drawing>
+      </w:r>
+      <w:r>
+        <w:lastRenderedPageBreak/>
+        <w:drawing>
+          <wp:inline distT="0" distB="0" distL="0" distR="0" wp14:anchorId="1E2E7036" wp14:editId="42B8E55C">
+            <wp:extent cx="5106113" cy="6335009"/>
+            <wp:effectExtent l="0" t="0" r="0" b="8890"/>
+            <wp:docPr id="35" name="Picture 35" descr="Text&#10;&#10;Description automatically generated"/>
+            <wp:cNvGraphicFramePr>
+              <a:graphicFrameLocks xmlns:a="http://schemas.openxmlformats.org/drawingml/2006/main" noChangeAspect="1"/>
+            </wp:cNvGraphicFramePr>
+            <a:graphic xmlns:a="http://schemas.openxmlformats.org/drawingml/2006/main">
+              <a:graphicData uri="http://schemas.openxmlformats.org/drawingml/2006/picture">
+                <pic:pic xmlns:pic="http://schemas.openxmlformats.org/drawingml/2006/picture">
+                  <pic:nvPicPr>
+                    <pic:cNvPr id="35" name="Picture 35" descr="Text&#10;&#10;Description automatically generated"/>
+                    <pic:cNvPicPr/>
+                  </pic:nvPicPr>
+                  <pic:blipFill>
+                    <a:blip r:embed="rId25"/>
+                    <a:stretch>
+                      <a:fillRect/>
+                    </a:stretch>
+                  </pic:blipFill>
+                  <pic:spPr>
+                    <a:xfrm>
+                      <a:off x="0" y="0"/>
+                      <a:ext cx="5106113" cy="6335009"/>
+                    </a:xfrm>
+                    <a:prstGeom prst="rect">
+                      <a:avLst/>
+                    </a:prstGeom>
+                  </pic:spPr>
+                </pic:pic>
+              </a:graphicData>
+            </a:graphic>
+          </wp:inline>
+        </w:drawing>
+      </w:r>
+      <w:r>
+        <w:lastRenderedPageBreak/>
+        <w:drawing>
+          <wp:inline distT="0" distB="0" distL="0" distR="0" wp14:anchorId="1225FA37" wp14:editId="55FCD045">
+            <wp:extent cx="5249008" cy="6725589"/>
+            <wp:effectExtent l="0" t="0" r="8890" b="0"/>
+            <wp:docPr id="36" name="Picture 36" descr="Text&#10;&#10;Description automatically generated"/>
+            <wp:cNvGraphicFramePr>
+              <a:graphicFrameLocks xmlns:a="http://schemas.openxmlformats.org/drawingml/2006/main" noChangeAspect="1"/>
+            </wp:cNvGraphicFramePr>
+            <a:graphic xmlns:a="http://schemas.openxmlformats.org/drawingml/2006/main">
+              <a:graphicData uri="http://schemas.openxmlformats.org/drawingml/2006/picture">
+                <pic:pic xmlns:pic="http://schemas.openxmlformats.org/drawingml/2006/picture">
+                  <pic:nvPicPr>
+                    <pic:cNvPr id="36" name="Picture 36" descr="Text&#10;&#10;Description automatically generated"/>
+                    <pic:cNvPicPr/>
+                  </pic:nvPicPr>
+                  <pic:blipFill>
+                    <a:blip r:embed="rId26"/>
+                    <a:stretch>
+                      <a:fillRect/>
+                    </a:stretch>
+                  </pic:blipFill>
+                  <pic:spPr>
+                    <a:xfrm>
+                      <a:off x="0" y="0"/>
+                      <a:ext cx="5249008" cy="6725589"/>
+                    </a:xfrm>
+                    <a:prstGeom prst="rect">
+                      <a:avLst/>
+                    </a:prstGeom>
+                  </pic:spPr>
+                </pic:pic>
+              </a:graphicData>
+            </a:graphic>
+          </wp:inline>
+        </w:drawing>
+      </w:r>
+      <w:r>
+        <w:drawing>
+          <wp:inline distT="0" distB="0" distL="0" distR="0" wp14:anchorId="2BA6FF71" wp14:editId="40A24A66">
+            <wp:extent cx="5163271" cy="1181265"/>
+            <wp:effectExtent l="0" t="0" r="0" b="0"/>
+            <wp:docPr id="37" name="Picture 37" descr="Graphical user interface, text, application&#10;&#10;Description automatically generated"/>
+            <wp:cNvGraphicFramePr>
+              <a:graphicFrameLocks xmlns:a="http://schemas.openxmlformats.org/drawingml/2006/main" noChangeAspect="1"/>
+            </wp:cNvGraphicFramePr>
+            <a:graphic xmlns:a="http://schemas.openxmlformats.org/drawingml/2006/main">
+              <a:graphicData uri="http://schemas.openxmlformats.org/drawingml/2006/picture">
+                <pic:pic xmlns:pic="http://schemas.openxmlformats.org/drawingml/2006/picture">
+                  <pic:nvPicPr>
+                    <pic:cNvPr id="37" name="Picture 37" descr="Graphical user interface, text, application&#10;&#10;Description automatically generated"/>
+                    <pic:cNvPicPr/>
+                  </pic:nvPicPr>
+                  <pic:blipFill>
+                    <a:blip r:embed="rId27"/>
+                    <a:stretch>
+                      <a:fillRect/>
+                    </a:stretch>
+                  </pic:blipFill>
+                  <pic:spPr>
+                    <a:xfrm>
+                      <a:off x="0" y="0"/>
+                      <a:ext cx="5163271" cy="1181265"/>
+                    </a:xfrm>
+                    <a:prstGeom prst="rect">
+                      <a:avLst/>
+                    </a:prstGeom>
+                  </pic:spPr>
+                </pic:pic>
+              </a:graphicData>
+            </a:graphic>
+          </wp:inline>
+        </w:drawing>
+      </w:r>
+      <w:r>
+        <w:br w:type="page"/>
+      </w:r>
+    </w:p>
+    <w:p>
+      <w:r>
+        <w:lastRenderedPageBreak/>
+        <w:t>Core :</w:t>
+      </w:r>
+    </w:p>
+    <w:p>
+      <w:r>
+        <w:drawing>
+          <wp:inline distT="0" distB="0" distL="0" distR="0" wp14:anchorId="6A9D33BE" wp14:editId="7930244F">
+            <wp:extent cx="5943600" cy="3445510"/>
+            <wp:effectExtent l="0" t="0" r="0" b="2540"/>
+            <wp:docPr id="22" name="Picture 22" descr="Text&#10;&#10;Description automatically generated"/>
+            <wp:cNvGraphicFramePr>
+              <a:graphicFrameLocks xmlns:a="http://schemas.openxmlformats.org/drawingml/2006/main" noChangeAspect="1"/>
+            </wp:cNvGraphicFramePr>
+            <a:graphic xmlns:a="http://schemas.openxmlformats.org/drawingml/2006/main">
+              <a:graphicData uri="http://schemas.openxmlformats.org/drawingml/2006/picture">
+                <pic:pic xmlns:pic="http://schemas.openxmlformats.org/drawingml/2006/picture">
+                  <pic:nvPicPr>
+                    <pic:cNvPr id="22" name="Picture 22" descr="Text&#10;&#10;Description automatically generated"/>
+                    <pic:cNvPicPr/>
+                  </pic:nvPicPr>
+                  <pic:blipFill>
+                    <a:blip r:embed="rId28"/>
+                    <a:stretch>
+                      <a:fillRect/>
+                    </a:stretch>
+                  </pic:blipFill>
+                  <pic:spPr>
+                    <a:xfrm>
+                      <a:off x="0" y="0"/>
+                      <a:ext cx="5943600" cy="3445510"/>
+                    </a:xfrm>
+                    <a:prstGeom prst="rect">
+                      <a:avLst/>
+                    </a:prstGeom>
+                  </pic:spPr>
+                </pic:pic>
+              </a:graphicData>
+            </a:graphic>
+          </wp:inline>
+        </w:drawing>
+      </w:r>
+    </w:p>
+    <w:p>
+      <w:r>
+        <w:lastRenderedPageBreak/>
+        <w:drawing>
+          <wp:inline distT="0" distB="0" distL="0" distR="0" wp14:anchorId="69C6671D" wp14:editId="28D2BA04">
+            <wp:extent cx="5943600" cy="4736465"/>
+            <wp:effectExtent l="0" t="0" r="0" b="6985"/>
+            <wp:docPr id="23" name="Picture 23" descr="Text&#10;&#10;Description automatically generated"/>
+            <wp:cNvGraphicFramePr>
+              <a:graphicFrameLocks xmlns:a="http://schemas.openxmlformats.org/drawingml/2006/main" noChangeAspect="1"/>
+            </wp:cNvGraphicFramePr>
+            <a:graphic xmlns:a="http://schemas.openxmlformats.org/drawingml/2006/main">
+              <a:graphicData uri="http://schemas.openxmlformats.org/drawingml/2006/picture">
+                <pic:pic xmlns:pic="http://schemas.openxmlformats.org/drawingml/2006/picture">
+                  <pic:nvPicPr>
+                    <pic:cNvPr id="23" name="Picture 23" descr="Text&#10;&#10;Description automatically generated"/>
+                    <pic:cNvPicPr/>
+                  </pic:nvPicPr>
+                  <pic:blipFill>
+                    <a:blip r:embed="rId29"/>
+                    <a:stretch>
+                      <a:fillRect/>
+                    </a:stretch>
+                  </pic:blipFill>
+                  <pic:spPr>
+                    <a:xfrm>
+                      <a:off x="0" y="0"/>
+                      <a:ext cx="5943600" cy="4736465"/>
+                    </a:xfrm>
+                    <a:prstGeom prst="rect">
+                      <a:avLst/>
+                    </a:prstGeom>
+                  </pic:spPr>
+                </pic:pic>
+              </a:graphicData>
+            </a:graphic>
+          </wp:inline>
+        </w:drawing>
+      </w:r>
+      <w:r>
+        <w:lastRenderedPageBreak/>
+        <w:drawing>
+          <wp:inline distT="0" distB="0" distL="0" distR="0" wp14:anchorId="03FADF0D" wp14:editId="09F025B1">
+            <wp:extent cx="5943600" cy="5010785"/>
+            <wp:effectExtent l="0" t="0" r="0" b="0"/>
+            <wp:docPr id="24" name="Picture 24" descr="Text&#10;&#10;Description automatically generated"/>
+            <wp:cNvGraphicFramePr>
+              <a:graphicFrameLocks xmlns:a="http://schemas.openxmlformats.org/drawingml/2006/main" noChangeAspect="1"/>
+            </wp:cNvGraphicFramePr>
+            <a:graphic xmlns:a="http://schemas.openxmlformats.org/drawingml/2006/main">
+              <a:graphicData uri="http://schemas.openxmlformats.org/drawingml/2006/picture">
+                <pic:pic xmlns:pic="http://schemas.openxmlformats.org/drawingml/2006/picture">
+                  <pic:nvPicPr>
+                    <pic:cNvPr id="24" name="Picture 24" descr="Text&#10;&#10;Description automatically generated"/>
+                    <pic:cNvPicPr/>
+                  </pic:nvPicPr>
+                  <pic:blipFill>
+                    <a:blip r:embed="rId30"/>
+                    <a:stretch>
+                      <a:fillRect/>
+                    </a:stretch>
+                  </pic:blipFill>
+                  <pic:spPr>
+                    <a:xfrm>
+                      <a:off x="0" y="0"/>
+                      <a:ext cx="5943600" cy="5010785"/>
+                    </a:xfrm>
+                    <a:prstGeom prst="rect">
+                      <a:avLst/>
+                    </a:prstGeom>
+                  </pic:spPr>
+                </pic:pic>
+              </a:graphicData>
+            </a:graphic>
+          </wp:inline>
+        </w:drawing>
+      </w:r>
+      <w:r>
+        <w:lastRenderedPageBreak/>
+        <w:drawing>
+          <wp:inline distT="0" distB="0" distL="0" distR="0" wp14:anchorId="6BEA94FE" wp14:editId="09F7ADA6">
+            <wp:extent cx="5943600" cy="4643755"/>
+            <wp:effectExtent l="0" t="0" r="0" b="4445"/>
+            <wp:docPr id="25" name="Picture 25" descr="Text&#10;&#10;Description automatically generated"/>
+            <wp:cNvGraphicFramePr>
+              <a:graphicFrameLocks xmlns:a="http://schemas.openxmlformats.org/drawingml/2006/main" noChangeAspect="1"/>
+            </wp:cNvGraphicFramePr>
+            <a:graphic xmlns:a="http://schemas.openxmlformats.org/drawingml/2006/main">
+              <a:graphicData uri="http://schemas.openxmlformats.org/drawingml/2006/picture">
+                <pic:pic xmlns:pic="http://schemas.openxmlformats.org/drawingml/2006/picture">
+                  <pic:nvPicPr>
+                    <pic:cNvPr id="25" name="Picture 25" descr="Text&#10;&#10;Description automatically generated"/>
+                    <pic:cNvPicPr/>
+                  </pic:nvPicPr>
+                  <pic:blipFill>
+                    <a:blip r:embed="rId31"/>
+                    <a:stretch>
+                      <a:fillRect/>
+                    </a:stretch>
+                  </pic:blipFill>
+                  <pic:spPr>
+                    <a:xfrm>
+                      <a:off x="0" y="0"/>
+                      <a:ext cx="5943600" cy="4643755"/>
+                    </a:xfrm>
+                    <a:prstGeom prst="rect">
+                      <a:avLst/>
+                    </a:prstGeom>
+                  </pic:spPr>
+                </pic:pic>
+              </a:graphicData>
+            </a:graphic>
+          </wp:inline>
+        </w:drawing>
+      </w:r>
+      <w:r>
+        <w:lastRenderedPageBreak/>
+        <w:drawing>
+          <wp:inline distT="0" distB="0" distL="0" distR="0" wp14:anchorId="6D7AEB51" wp14:editId="6BB9C04F">
+            <wp:extent cx="5943600" cy="5215255"/>
+            <wp:effectExtent l="0" t="0" r="0" b="4445"/>
+            <wp:docPr id="26" name="Picture 26" descr="Text&#10;&#10;Description automatically generated"/>
+            <wp:cNvGraphicFramePr>
+              <a:graphicFrameLocks xmlns:a="http://schemas.openxmlformats.org/drawingml/2006/main" noChangeAspect="1"/>
+            </wp:cNvGraphicFramePr>
+            <a:graphic xmlns:a="http://schemas.openxmlformats.org/drawingml/2006/main">
+              <a:graphicData uri="http://schemas.openxmlformats.org/drawingml/2006/picture">
+                <pic:pic xmlns:pic="http://schemas.openxmlformats.org/drawingml/2006/picture">
+                  <pic:nvPicPr>
+                    <pic:cNvPr id="26" name="Picture 26" descr="Text&#10;&#10;Description automatically generated"/>
+                    <pic:cNvPicPr/>
+                  </pic:nvPicPr>
+                  <pic:blipFill>
+                    <a:blip r:embed="rId32"/>
+                    <a:stretch>
+                      <a:fillRect/>
+                    </a:stretch>
+                  </pic:blipFill>
+                  <pic:spPr>
+                    <a:xfrm>
+                      <a:off x="0" y="0"/>
+                      <a:ext cx="5943600" cy="5215255"/>
+                    </a:xfrm>
+                    <a:prstGeom prst="rect">
+                      <a:avLst/>
+                    </a:prstGeom>
+                  </pic:spPr>
+                </pic:pic>
+              </a:graphicData>
+            </a:graphic>
+          </wp:inline>
+        </w:drawing>
+      </w:r>
+      <w:r>
+        <w:lastRenderedPageBreak/>
+        <w:drawing>
+          <wp:inline distT="0" distB="0" distL="0" distR="0" wp14:anchorId="3039B90F" wp14:editId="4CCA4C93">
+            <wp:extent cx="5943600" cy="5063490"/>
+            <wp:effectExtent l="0" t="0" r="0" b="3810"/>
+            <wp:docPr id="27" name="Picture 27" descr="Text&#10;&#10;Description automatically generated"/>
+            <wp:cNvGraphicFramePr>
+              <a:graphicFrameLocks xmlns:a="http://schemas.openxmlformats.org/drawingml/2006/main" noChangeAspect="1"/>
+            </wp:cNvGraphicFramePr>
+            <a:graphic xmlns:a="http://schemas.openxmlformats.org/drawingml/2006/main">
+              <a:graphicData uri="http://schemas.openxmlformats.org/drawingml/2006/picture">
+                <pic:pic xmlns:pic="http://schemas.openxmlformats.org/drawingml/2006/picture">
+                  <pic:nvPicPr>
+                    <pic:cNvPr id="27" name="Picture 27" descr="Text&#10;&#10;Description automatically generated"/>
+                    <pic:cNvPicPr/>
+                  </pic:nvPicPr>
+                  <pic:blipFill>
+                    <a:blip r:embed="rId33"/>
+                    <a:stretch>
+                      <a:fillRect/>
+                    </a:stretch>
+                  </pic:blipFill>
+                  <pic:spPr>
+                    <a:xfrm>
+                      <a:off x="0" y="0"/>
+                      <a:ext cx="5943600" cy="5063490"/>
+                    </a:xfrm>
+                    <a:prstGeom prst="rect">
+                      <a:avLst/>
+                    </a:prstGeom>
+                  </pic:spPr>
+                </pic:pic>
+              </a:graphicData>
+            </a:graphic>
+          </wp:inline>
+        </w:drawing>
+      </w:r>
+      <w:r>
+        <w:lastRenderedPageBreak/>
+        <w:drawing>
+          <wp:inline distT="0" distB="0" distL="0" distR="0" wp14:anchorId="0EE8935B" wp14:editId="145352E0">
+            <wp:extent cx="5943600" cy="4457700"/>
+            <wp:effectExtent l="0" t="0" r="0" b="0"/>
+            <wp:docPr id="28" name="Picture 28" descr="Text&#10;&#10;Description automatically generated"/>
+            <wp:cNvGraphicFramePr>
+              <a:graphicFrameLocks xmlns:a="http://schemas.openxmlformats.org/drawingml/2006/main" noChangeAspect="1"/>
+            </wp:cNvGraphicFramePr>
+            <a:graphic xmlns:a="http://schemas.openxmlformats.org/drawingml/2006/main">
+              <a:graphicData uri="http://schemas.openxmlformats.org/drawingml/2006/picture">
+                <pic:pic xmlns:pic="http://schemas.openxmlformats.org/drawingml/2006/picture">
+                  <pic:nvPicPr>
+                    <pic:cNvPr id="28" name="Picture 28" descr="Text&#10;&#10;Description automatically generated"/>
+                    <pic:cNvPicPr/>
+                  </pic:nvPicPr>
+                  <pic:blipFill>
+                    <a:blip r:embed="rId34"/>
+                    <a:stretch>
+                      <a:fillRect/>
+                    </a:stretch>
+                  </pic:blipFill>
+                  <pic:spPr>
+                    <a:xfrm>
+                      <a:off x="0" y="0"/>
+                      <a:ext cx="5943600" cy="4457700"/>
+                    </a:xfrm>
+                    <a:prstGeom prst="rect">
+                      <a:avLst/>
+                    </a:prstGeom>
+                  </pic:spPr>
+                </pic:pic>
+              </a:graphicData>
+            </a:graphic>
+          </wp:inline>
+        </w:drawing>
+      </w:r>
+      <w:r>
+        <w:lastRenderedPageBreak/>
+        <w:drawing>
+          <wp:inline distT="0" distB="0" distL="0" distR="0" wp14:anchorId="4629783E" wp14:editId="52528FD5">
+            <wp:extent cx="5943600" cy="6501765"/>
+            <wp:effectExtent l="0" t="0" r="0" b="0"/>
+            <wp:docPr id="29" name="Picture 29" descr="Text&#10;&#10;Description automatically generated"/>
+            <wp:cNvGraphicFramePr>
+              <a:graphicFrameLocks xmlns:a="http://schemas.openxmlformats.org/drawingml/2006/main" noChangeAspect="1"/>
+            </wp:cNvGraphicFramePr>
+            <a:graphic xmlns:a="http://schemas.openxmlformats.org/drawingml/2006/main">
+              <a:graphicData uri="http://schemas.openxmlformats.org/drawingml/2006/picture">
+                <pic:pic xmlns:pic="http://schemas.openxmlformats.org/drawingml/2006/picture">
+                  <pic:nvPicPr>
+                    <pic:cNvPr id="29" name="Picture 29" descr="Text&#10;&#10;Description automatically generated"/>
+                    <pic:cNvPicPr/>
+                  </pic:nvPicPr>
+                  <pic:blipFill>
+                    <a:blip r:embed="rId35"/>
+                    <a:stretch>
+                      <a:fillRect/>
+                    </a:stretch>
+                  </pic:blipFill>
+                  <pic:spPr>
+                    <a:xfrm>
+                      <a:off x="0" y="0"/>
+                      <a:ext cx="5943600" cy="6501765"/>
+                    </a:xfrm>
+                    <a:prstGeom prst="rect">
+                      <a:avLst/>
+                    </a:prstGeom>
+                  </pic:spPr>
+                </pic:pic>
+              </a:graphicData>
+            </a:graphic>
+          </wp:inline>
+        </w:drawing>
+      </w:r>
+      <w:r>
+        <w:lastRenderedPageBreak/>
+        <w:drawing>
+          <wp:inline distT="0" distB="0" distL="0" distR="0" wp14:anchorId="09B3CEED" wp14:editId="52161C42">
+            <wp:extent cx="5277587" cy="7259063"/>
+            <wp:effectExtent l="0" t="0" r="0" b="0"/>
+            <wp:docPr id="30" name="Picture 30" descr="Text&#10;&#10;Description automatically generated"/>
+            <wp:cNvGraphicFramePr>
+              <a:graphicFrameLocks xmlns:a="http://schemas.openxmlformats.org/drawingml/2006/main" noChangeAspect="1"/>
+            </wp:cNvGraphicFramePr>
+            <a:graphic xmlns:a="http://schemas.openxmlformats.org/drawingml/2006/main">
+              <a:graphicData uri="http://schemas.openxmlformats.org/drawingml/2006/picture">
+                <pic:pic xmlns:pic="http://schemas.openxmlformats.org/drawingml/2006/picture">
+                  <pic:nvPicPr>
+                    <pic:cNvPr id="30" name="Picture 30" descr="Text&#10;&#10;Description automatically generated"/>
+                    <pic:cNvPicPr/>
+                  </pic:nvPicPr>
+                  <pic:blipFill>
+                    <a:blip r:embed="rId36"/>
+                    <a:stretch>
+                      <a:fillRect/>
+                    </a:stretch>
+                  </pic:blipFill>
+                  <pic:spPr>
+                    <a:xfrm>
+                      <a:off x="0" y="0"/>
+                      <a:ext cx="5277587" cy="7259063"/>
+                    </a:xfrm>
+                    <a:prstGeom prst="rect">
+                      <a:avLst/>
+                    </a:prstGeom>
+                  </pic:spPr>
+                </pic:pic>
+              </a:graphicData>
+            </a:graphic>
+          </wp:inline>
+        </w:drawing>
+      </w:r>
+      <w:r>
+        <w:lastRenderedPageBreak/>
+        <w:drawing>
+          <wp:inline distT="0" distB="0" distL="0" distR="0" wp14:anchorId="4DCBCAA2" wp14:editId="2F6205BE">
+            <wp:extent cx="5943600" cy="4154805"/>
+            <wp:effectExtent l="0" t="0" r="0" b="0"/>
+            <wp:docPr id="31" name="Picture 31" descr="Text&#10;&#10;Description automatically generated"/>
+            <wp:cNvGraphicFramePr>
+              <a:graphicFrameLocks xmlns:a="http://schemas.openxmlformats.org/drawingml/2006/main" noChangeAspect="1"/>
+            </wp:cNvGraphicFramePr>
+            <a:graphic xmlns:a="http://schemas.openxmlformats.org/drawingml/2006/main">
+              <a:graphicData uri="http://schemas.openxmlformats.org/drawingml/2006/picture">
+                <pic:pic xmlns:pic="http://schemas.openxmlformats.org/drawingml/2006/picture">
+                  <pic:nvPicPr>
+                    <pic:cNvPr id="31" name="Picture 31" descr="Text&#10;&#10;Description automatically generated"/>
+                    <pic:cNvPicPr/>
+                  </pic:nvPicPr>
+                  <pic:blipFill>
+                    <a:blip r:embed="rId37"/>
+                    <a:stretch>
+                      <a:fillRect/>
+                    </a:stretch>
+                  </pic:blipFill>
+                  <pic:spPr>
+                    <a:xfrm>
+                      <a:off x="0" y="0"/>
+                      <a:ext cx="5943600" cy="4154805"/>
                     </a:xfrm>
                     <a:prstGeom prst="rect">
                       <a:avLst/>

</xml_diff>